<commit_message>
Fixed some bugs and added Linspace
</commit_message>
<xml_diff>
--- a/Lytescript.docx
+++ b/Lytescript.docx
@@ -123,7 +123,6 @@
                                 <w:szCs w:val="20"/>
                               </w:rPr>
                             </w:pPr>
-                            <w:proofErr w:type="gramStart"/>
                             <w:r>
                               <w:rPr>
                                 <w:rFonts w:ascii="Courier New" w:hAnsi="Courier New" w:cs="Courier New"/>
@@ -139,17 +138,7 @@
                                 <w:sz w:val="20"/>
                                 <w:szCs w:val="20"/>
                               </w:rPr>
-                              <w:t>/</w:t>
-                            </w:r>
-                            <w:proofErr w:type="gramEnd"/>
-                            <w:r>
-                              <w:rPr>
-                                <w:rFonts w:ascii="Courier New" w:hAnsi="Courier New" w:cs="Courier New"/>
-                                <w:color w:val="4F6228" w:themeColor="accent3" w:themeShade="80"/>
-                                <w:sz w:val="20"/>
-                                <w:szCs w:val="20"/>
-                              </w:rPr>
-                              <w:t xml:space="preserve">* </w:t>
+                              <w:t xml:space="preserve">/* </w:t>
                             </w:r>
                             <w:r>
                               <w:rPr>
@@ -179,7 +168,6 @@
                             </w:r>
                           </w:p>
                           <w:p>
-                            <w:proofErr w:type="gramStart"/>
                             <w:r>
                               <w:rPr>
                                 <w:rFonts w:ascii="Courier New" w:hAnsi="Courier New" w:cs="Courier New"/>
@@ -189,7 +177,6 @@
                               </w:rPr>
                               <w:t>@(</w:t>
                             </w:r>
-                            <w:proofErr w:type="gramEnd"/>
                             <w:r>
                               <w:rPr>
                                 <w:rFonts w:ascii="Courier New" w:hAnsi="Courier New" w:cs="Courier New"/>
@@ -288,7 +275,6 @@
                           <w:szCs w:val="20"/>
                         </w:rPr>
                       </w:pPr>
-                      <w:proofErr w:type="gramStart"/>
                       <w:r>
                         <w:rPr>
                           <w:rFonts w:ascii="Courier New" w:hAnsi="Courier New" w:cs="Courier New"/>
@@ -304,17 +290,7 @@
                           <w:sz w:val="20"/>
                           <w:szCs w:val="20"/>
                         </w:rPr>
-                        <w:t>/</w:t>
-                      </w:r>
-                      <w:proofErr w:type="gramEnd"/>
-                      <w:r>
-                        <w:rPr>
-                          <w:rFonts w:ascii="Courier New" w:hAnsi="Courier New" w:cs="Courier New"/>
-                          <w:color w:val="4F6228" w:themeColor="accent3" w:themeShade="80"/>
-                          <w:sz w:val="20"/>
-                          <w:szCs w:val="20"/>
-                        </w:rPr>
-                        <w:t xml:space="preserve">* </w:t>
+                        <w:t xml:space="preserve">/* </w:t>
                       </w:r>
                       <w:r>
                         <w:rPr>
@@ -344,7 +320,6 @@
                       </w:r>
                     </w:p>
                     <w:p>
-                      <w:proofErr w:type="gramStart"/>
                       <w:r>
                         <w:rPr>
                           <w:rFonts w:ascii="Courier New" w:hAnsi="Courier New" w:cs="Courier New"/>
@@ -354,7 +329,6 @@
                         </w:rPr>
                         <w:t>@(</w:t>
                       </w:r>
-                      <w:proofErr w:type="gramEnd"/>
                       <w:r>
                         <w:rPr>
                           <w:rFonts w:ascii="Courier New" w:hAnsi="Courier New" w:cs="Courier New"/>
@@ -498,7 +472,6 @@
                                 <w:szCs w:val="20"/>
                               </w:rPr>
                             </w:pPr>
-                            <w:proofErr w:type="gramStart"/>
                             <w:r>
                               <w:rPr>
                                 <w:rFonts w:ascii="Courier New" w:hAnsi="Courier New" w:cs="Courier New"/>
@@ -516,7 +489,6 @@
                               </w:rPr>
                               <w:t>(</w:t>
                             </w:r>
-                            <w:proofErr w:type="gramEnd"/>
                             <w:r>
                               <w:rPr>
                                 <w:rFonts w:ascii="Courier New" w:hAnsi="Courier New" w:cs="Courier New"/>
@@ -680,7 +652,6 @@
                           <w:szCs w:val="20"/>
                         </w:rPr>
                       </w:pPr>
-                      <w:proofErr w:type="gramStart"/>
                       <w:r>
                         <w:rPr>
                           <w:rFonts w:ascii="Courier New" w:hAnsi="Courier New" w:cs="Courier New"/>
@@ -698,7 +669,6 @@
                         </w:rPr>
                         <w:t>(</w:t>
                       </w:r>
-                      <w:proofErr w:type="gramEnd"/>
                       <w:r>
                         <w:rPr>
                           <w:rFonts w:ascii="Courier New" w:hAnsi="Courier New" w:cs="Courier New"/>
@@ -1043,27 +1013,7 @@
                                 <w:sz w:val="20"/>
                                 <w:szCs w:val="20"/>
                               </w:rPr>
-                              <w:t xml:space="preserve">/* </w:t>
-                            </w:r>
-                            <w:proofErr w:type="gramStart"/>
-                            <w:r>
-                              <w:rPr>
-                                <w:rFonts w:ascii="Courier New" w:hAnsi="Courier New" w:cs="Courier New"/>
-                                <w:color w:val="4F6228" w:themeColor="accent3" w:themeShade="80"/>
-                                <w:sz w:val="20"/>
-                                <w:szCs w:val="20"/>
-                              </w:rPr>
-                              <w:t>This</w:t>
-                            </w:r>
-                            <w:proofErr w:type="gramEnd"/>
-                            <w:r>
-                              <w:rPr>
-                                <w:rFonts w:ascii="Courier New" w:hAnsi="Courier New" w:cs="Courier New"/>
-                                <w:color w:val="4F6228" w:themeColor="accent3" w:themeShade="80"/>
-                                <w:sz w:val="20"/>
-                                <w:szCs w:val="20"/>
-                              </w:rPr>
-                              <w:t xml:space="preserve"> results in 36 rather than the result accounting for</w:t>
+                              <w:t>/* This results in 36 rather than the result accounting for</w:t>
                             </w:r>
                             <w:r>
                               <w:rPr>
@@ -1192,27 +1142,7 @@
                           <w:sz w:val="20"/>
                           <w:szCs w:val="20"/>
                         </w:rPr>
-                        <w:t xml:space="preserve">/* </w:t>
-                      </w:r>
-                      <w:proofErr w:type="gramStart"/>
-                      <w:r>
-                        <w:rPr>
-                          <w:rFonts w:ascii="Courier New" w:hAnsi="Courier New" w:cs="Courier New"/>
-                          <w:color w:val="4F6228" w:themeColor="accent3" w:themeShade="80"/>
-                          <w:sz w:val="20"/>
-                          <w:szCs w:val="20"/>
-                        </w:rPr>
-                        <w:t>This</w:t>
-                      </w:r>
-                      <w:proofErr w:type="gramEnd"/>
-                      <w:r>
-                        <w:rPr>
-                          <w:rFonts w:ascii="Courier New" w:hAnsi="Courier New" w:cs="Courier New"/>
-                          <w:color w:val="4F6228" w:themeColor="accent3" w:themeShade="80"/>
-                          <w:sz w:val="20"/>
-                          <w:szCs w:val="20"/>
-                        </w:rPr>
-                        <w:t xml:space="preserve"> results in 36 rather than the result accounting for</w:t>
+                        <w:t>/* This results in 36 rather than the result accounting for</w:t>
                       </w:r>
                       <w:r>
                         <w:rPr>
@@ -1458,15 +1388,7 @@
         <w:t xml:space="preserve">several ways to represent a number, from right to left (in the above example) integer, floating point, binary, hexadecimal, octal and </w:t>
       </w:r>
       <w:r>
-        <w:t xml:space="preserve">scientific. Each of these will push a representative Number object onto the stack. Strings are single-line chunks of text surrounded by double-quotes that allow for </w:t>
-      </w:r>
-      <w:proofErr w:type="spellStart"/>
-      <w:r>
-        <w:t>Javascript</w:t>
-      </w:r>
-      <w:proofErr w:type="spellEnd"/>
-      <w:r>
-        <w:t>-style escapes.</w:t>
+        <w:t>scientific. Each of these will push a representative Number object onto the stack. Strings are single-line chunks of text surrounded by double-quotes that allow for Javascript-style escapes.</w:t>
       </w:r>
     </w:p>
     <w:p>
@@ -1585,16 +1507,7 @@
                                 <w:sz w:val="20"/>
                                 <w:szCs w:val="20"/>
                               </w:rPr>
-                              <w:t xml:space="preserve">: Value, </w:t>
-                            </w:r>
-                            <w:proofErr w:type="gramStart"/>
-                            <w:r>
-                              <w:rPr>
-                                <w:rFonts w:ascii="Courier New" w:hAnsi="Courier New" w:cs="Courier New"/>
-                                <w:sz w:val="20"/>
-                                <w:szCs w:val="20"/>
-                              </w:rPr>
-                              <w:t>...</w:t>
+                              <w:t>: Value, ...</w:t>
                             </w:r>
                             <w:r>
                               <w:rPr>
@@ -1605,7 +1518,6 @@
                               </w:rPr>
                               <w:t xml:space="preserve"> }</w:t>
                             </w:r>
-                            <w:proofErr w:type="gramEnd"/>
                           </w:p>
                         </w:txbxContent>
                       </wps:txbx>
@@ -1688,16 +1600,7 @@
                           <w:sz w:val="20"/>
                           <w:szCs w:val="20"/>
                         </w:rPr>
-                        <w:t xml:space="preserve">: Value, </w:t>
-                      </w:r>
-                      <w:proofErr w:type="gramStart"/>
-                      <w:r>
-                        <w:rPr>
-                          <w:rFonts w:ascii="Courier New" w:hAnsi="Courier New" w:cs="Courier New"/>
-                          <w:sz w:val="20"/>
-                          <w:szCs w:val="20"/>
-                        </w:rPr>
-                        <w:t>...</w:t>
+                        <w:t>: Value, ...</w:t>
                       </w:r>
                       <w:r>
                         <w:rPr>
@@ -1708,7 +1611,6 @@
                         </w:rPr>
                         <w:t xml:space="preserve"> }</w:t>
                       </w:r>
-                      <w:proofErr w:type="gramEnd"/>
                     </w:p>
                   </w:txbxContent>
                 </v:textbox>
@@ -1730,88 +1632,31 @@
         <w:t>or strings while values can be of any type.</w:t>
       </w:r>
       <w:r>
-        <w:t xml:space="preserve"> Note, the underlying type for all keys is </w:t>
+        <w:t xml:space="preserve"> </w:t>
+      </w:r>
+      <w:r>
+        <w:t xml:space="preserve">For more information about valid keys and different kinds of properties see </w:t>
       </w:r>
       <w:r>
         <w:rPr>
-          <w:rFonts w:ascii="Courier New" w:hAnsi="Courier New" w:cs="Courier New"/>
-          <w:sz w:val="20"/>
+          <w:u w:val="single"/>
         </w:rPr>
-        <w:t>s</w:t>
+        <w:t xml:space="preserve">Working </w:t>
       </w:r>
       <w:r>
         <w:rPr>
-          <w:rFonts w:ascii="Courier New" w:hAnsi="Courier New" w:cs="Courier New"/>
-          <w:sz w:val="20"/>
+          <w:u w:val="single"/>
         </w:rPr>
-        <w:t>tring</w:t>
+        <w:t>with</w:t>
       </w:r>
       <w:r>
         <w:rPr>
-          <w:sz w:val="20"/>
+          <w:u w:val="single"/>
         </w:rPr>
-        <w:t xml:space="preserve"> </w:t>
-      </w:r>
-      <w:r>
-        <w:t xml:space="preserve">therefore one should exercise caution when using </w:t>
-      </w:r>
-      <w:r>
-        <w:t xml:space="preserve">numeric </w:t>
-      </w:r>
-      <w:r>
-        <w:t>strings</w:t>
-      </w:r>
-      <w:r>
-        <w:t xml:space="preserve"> with trailing zeros</w:t>
-      </w:r>
-      <w:r>
-        <w:t xml:space="preserve"> as a key (such as in the case of </w:t>
-      </w:r>
-      <w:proofErr w:type="spellStart"/>
-      <w:proofErr w:type="gramStart"/>
-      <w:r>
-        <w:rPr>
-          <w:rFonts w:ascii="Courier New" w:hAnsi="Courier New" w:cs="Courier New"/>
-          <w:sz w:val="20"/>
-          <w:shd w:val="clear" w:color="auto" w:fill="F2F2F2" w:themeFill="background1" w:themeFillShade="F2"/>
-        </w:rPr>
-        <w:t>arr</w:t>
-      </w:r>
-      <w:proofErr w:type="spellEnd"/>
-      <w:r>
-        <w:rPr>
-          <w:rFonts w:ascii="Courier New" w:hAnsi="Courier New" w:cs="Courier New"/>
-          <w:sz w:val="20"/>
-          <w:shd w:val="clear" w:color="auto" w:fill="F2F2F2" w:themeFill="background1" w:themeFillShade="F2"/>
-        </w:rPr>
-        <w:t>[</w:t>
-      </w:r>
-      <w:proofErr w:type="gramEnd"/>
-      <w:r>
-        <w:rPr>
-          <w:rFonts w:ascii="Courier New" w:hAnsi="Courier New" w:cs="Courier New"/>
-          <w:color w:val="943634" w:themeColor="accent2" w:themeShade="BF"/>
-          <w:sz w:val="20"/>
-          <w:shd w:val="clear" w:color="auto" w:fill="F2F2F2" w:themeFill="background1" w:themeFillShade="F2"/>
-        </w:rPr>
-        <w:t>“1.0”</w:t>
-      </w:r>
-      <w:r>
-        <w:rPr>
-          <w:rFonts w:ascii="Courier New" w:hAnsi="Courier New" w:cs="Courier New"/>
-          <w:sz w:val="20"/>
-          <w:shd w:val="clear" w:color="auto" w:fill="F2F2F2" w:themeFill="background1" w:themeFillShade="F2"/>
-        </w:rPr>
-        <w:t>]</w:t>
-      </w:r>
-      <w:r>
-        <w:t xml:space="preserve">) </w:t>
-      </w:r>
-      <w:r>
-        <w:t>since</w:t>
-      </w:r>
-      <w:r>
-        <w:t xml:space="preserve"> they might be interpreted incorrectly.</w:t>
+        <w:t xml:space="preserve"> Objects</w:t>
+      </w:r>
+      <w:r>
+        <w:t>.</w:t>
       </w:r>
     </w:p>
     <w:p>
@@ -1873,7 +1718,6 @@
                                 <w:szCs w:val="20"/>
                               </w:rPr>
                             </w:pPr>
-                            <w:proofErr w:type="gramStart"/>
                             <w:r>
                               <w:rPr>
                                 <w:rFonts w:ascii="Courier New" w:hAnsi="Courier New" w:cs="Courier New"/>
@@ -1892,7 +1736,6 @@
                               </w:rPr>
                               <w:t>[</w:t>
                             </w:r>
-                            <w:proofErr w:type="gramEnd"/>
                             <w:r>
                               <w:rPr>
                                 <w:rFonts w:ascii="Courier New" w:hAnsi="Courier New" w:cs="Courier New"/>
@@ -2000,7 +1843,6 @@
                           <w:szCs w:val="20"/>
                         </w:rPr>
                       </w:pPr>
-                      <w:proofErr w:type="gramStart"/>
                       <w:r>
                         <w:rPr>
                           <w:rFonts w:ascii="Courier New" w:hAnsi="Courier New" w:cs="Courier New"/>
@@ -2019,7 +1861,6 @@
                         </w:rPr>
                         <w:t>[</w:t>
                       </w:r>
-                      <w:proofErr w:type="gramEnd"/>
                       <w:r>
                         <w:rPr>
                           <w:rFonts w:ascii="Courier New" w:hAnsi="Courier New" w:cs="Courier New"/>
@@ -2182,7 +2023,6 @@
                                 <w:szCs w:val="20"/>
                               </w:rPr>
                             </w:pPr>
-                            <w:proofErr w:type="spellStart"/>
                             <w:r>
                               <w:rPr>
                                 <w:rFonts w:ascii="Courier New" w:hAnsi="Courier New" w:cs="Courier New"/>
@@ -2192,7 +2032,6 @@
                               </w:rPr>
                               <w:t>Start</w:t>
                             </w:r>
-                            <w:proofErr w:type="gramStart"/>
                             <w:r>
                               <w:rPr>
                                 <w:rFonts w:ascii="Courier New" w:hAnsi="Courier New" w:cs="Courier New"/>
@@ -2209,8 +2048,6 @@
                               </w:rPr>
                               <w:t>Finish</w:t>
                             </w:r>
-                            <w:proofErr w:type="spellEnd"/>
-                            <w:proofErr w:type="gramEnd"/>
                             <w:r>
                               <w:rPr>
                                 <w:rFonts w:ascii="Courier New" w:hAnsi="Courier New" w:cs="Courier New"/>
@@ -2220,7 +2057,6 @@
                               </w:rPr>
                               <w:br/>
                             </w:r>
-                            <w:proofErr w:type="spellStart"/>
                             <w:r>
                               <w:rPr>
                                 <w:rFonts w:ascii="Courier New" w:hAnsi="Courier New" w:cs="Courier New"/>
@@ -2264,7 +2100,6 @@
                               </w:rPr>
                               <w:t>Finish</w:t>
                             </w:r>
-                            <w:proofErr w:type="spellEnd"/>
                           </w:p>
                         </w:txbxContent>
                       </wps:txbx>
@@ -2290,7 +2125,6 @@
                           <w:szCs w:val="20"/>
                         </w:rPr>
                       </w:pPr>
-                      <w:proofErr w:type="spellStart"/>
                       <w:r>
                         <w:rPr>
                           <w:rFonts w:ascii="Courier New" w:hAnsi="Courier New" w:cs="Courier New"/>
@@ -2300,7 +2134,6 @@
                         </w:rPr>
                         <w:t>Start</w:t>
                       </w:r>
-                      <w:proofErr w:type="gramStart"/>
                       <w:r>
                         <w:rPr>
                           <w:rFonts w:ascii="Courier New" w:hAnsi="Courier New" w:cs="Courier New"/>
@@ -2317,8 +2150,6 @@
                         </w:rPr>
                         <w:t>Finish</w:t>
                       </w:r>
-                      <w:proofErr w:type="spellEnd"/>
-                      <w:proofErr w:type="gramEnd"/>
                       <w:r>
                         <w:rPr>
                           <w:rFonts w:ascii="Courier New" w:hAnsi="Courier New" w:cs="Courier New"/>
@@ -2328,7 +2159,6 @@
                         </w:rPr>
                         <w:br/>
                       </w:r>
-                      <w:proofErr w:type="spellStart"/>
                       <w:r>
                         <w:rPr>
                           <w:rFonts w:ascii="Courier New" w:hAnsi="Courier New" w:cs="Courier New"/>
@@ -2372,7 +2202,6 @@
                         </w:rPr>
                         <w:t>Finish</w:t>
                       </w:r>
-                      <w:proofErr w:type="spellEnd"/>
                     </w:p>
                   </w:txbxContent>
                 </v:textbox>
@@ -2575,7 +2404,6 @@
                               </w:rPr>
                               <w:t xml:space="preserve">, </w:t>
                             </w:r>
-                            <w:proofErr w:type="gramStart"/>
                             <w:r>
                               <w:rPr>
                                 <w:rFonts w:ascii="Courier New" w:hAnsi="Courier New" w:cs="Courier New"/>
@@ -2603,7 +2431,6 @@
                               </w:rPr>
                               <w:t>]</w:t>
                             </w:r>
-                            <w:proofErr w:type="gramEnd"/>
                           </w:p>
                         </w:txbxContent>
                       </wps:txbx>
@@ -2748,7 +2575,6 @@
                         </w:rPr>
                         <w:t xml:space="preserve">, </w:t>
                       </w:r>
-                      <w:proofErr w:type="gramStart"/>
                       <w:r>
                         <w:rPr>
                           <w:rFonts w:ascii="Courier New" w:hAnsi="Courier New" w:cs="Courier New"/>
@@ -2776,7 +2602,6 @@
                         </w:rPr>
                         <w:t>]</w:t>
                       </w:r>
-                      <w:proofErr w:type="gramEnd"/>
                     </w:p>
                   </w:txbxContent>
                 </v:textbox>
@@ -2791,7 +2616,6 @@
       <w:r>
         <w:t xml:space="preserve">Like infix notation, the first of these assignment operations swaps the order of execution for readability purposes (in this case pushing the value onto the stack before popping it into the destination, it is important to note this only swaps the order of one statement so things like </w:t>
       </w:r>
-      <w:proofErr w:type="spellStart"/>
       <w:r>
         <w:rPr>
           <w:rFonts w:ascii="Courier New" w:hAnsi="Courier New" w:cs="Courier New"/>
@@ -2799,37 +2623,7 @@
           <w:szCs w:val="20"/>
           <w:shd w:val="clear" w:color="auto" w:fill="F2F2F2" w:themeFill="background1" w:themeFillShade="F2"/>
         </w:rPr>
-        <w:t>i</w:t>
-      </w:r>
-      <w:proofErr w:type="spellEnd"/>
-      <w:r>
-        <w:rPr>
-          <w:rFonts w:ascii="Courier New" w:hAnsi="Courier New" w:cs="Courier New"/>
-          <w:sz w:val="20"/>
-          <w:szCs w:val="20"/>
-          <w:shd w:val="clear" w:color="auto" w:fill="F2F2F2" w:themeFill="background1" w:themeFillShade="F2"/>
-        </w:rPr>
-        <w:t xml:space="preserve"> &lt;- </w:t>
-      </w:r>
-      <w:proofErr w:type="spellStart"/>
-      <w:r>
-        <w:rPr>
-          <w:rFonts w:ascii="Courier New" w:hAnsi="Courier New" w:cs="Courier New"/>
-          <w:sz w:val="20"/>
-          <w:szCs w:val="20"/>
-          <w:shd w:val="clear" w:color="auto" w:fill="F2F2F2" w:themeFill="background1" w:themeFillShade="F2"/>
-        </w:rPr>
-        <w:t>i</w:t>
-      </w:r>
-      <w:proofErr w:type="spellEnd"/>
-      <w:r>
-        <w:rPr>
-          <w:rFonts w:ascii="Courier New" w:hAnsi="Courier New" w:cs="Courier New"/>
-          <w:sz w:val="20"/>
-          <w:szCs w:val="20"/>
-          <w:shd w:val="clear" w:color="auto" w:fill="F2F2F2" w:themeFill="background1" w:themeFillShade="F2"/>
-        </w:rPr>
-        <w:t xml:space="preserve"> </w:t>
+        <w:t xml:space="preserve">i &lt;- i </w:t>
       </w:r>
       <w:r>
         <w:rPr>
@@ -2930,23 +2724,13 @@
                                 <w:szCs w:val="20"/>
                               </w:rPr>
                             </w:pPr>
-                            <w:proofErr w:type="gramStart"/>
-                            <w:r>
-                              <w:rPr>
-                                <w:rFonts w:ascii="Courier New" w:hAnsi="Courier New" w:cs="Courier New"/>
-                                <w:sz w:val="20"/>
-                                <w:szCs w:val="20"/>
-                              </w:rPr>
-                              <w:t>object[</w:t>
-                            </w:r>
-                            <w:proofErr w:type="gramEnd"/>
-                            <w:r>
-                              <w:rPr>
-                                <w:rFonts w:ascii="Courier New" w:hAnsi="Courier New" w:cs="Courier New"/>
-                                <w:sz w:val="20"/>
-                                <w:szCs w:val="20"/>
-                              </w:rPr>
-                              <w:t>key</w:t>
+                            <w:r>
+                              <w:rPr>
+                                <w:rFonts w:ascii="Courier New" w:hAnsi="Courier New" w:cs="Courier New"/>
+                                <w:sz w:val="20"/>
+                                <w:szCs w:val="20"/>
+                              </w:rPr>
+                              <w:t>object[key</w:t>
                             </w:r>
                             <w:r>
                               <w:rPr>
@@ -2988,24 +2772,7 @@
                                 <w:szCs w:val="20"/>
                               </w:rPr>
                               <w:br/>
-                            </w:r>
-                            <w:proofErr w:type="spellStart"/>
-                            <w:r>
-                              <w:rPr>
-                                <w:rFonts w:ascii="Courier New" w:hAnsi="Courier New" w:cs="Courier New"/>
-                                <w:sz w:val="20"/>
-                                <w:szCs w:val="20"/>
-                              </w:rPr>
-                              <w:t>object.key</w:t>
-                            </w:r>
-                            <w:proofErr w:type="spellEnd"/>
-                            <w:r>
-                              <w:rPr>
-                                <w:rFonts w:ascii="Courier New" w:hAnsi="Courier New" w:cs="Courier New"/>
-                                <w:sz w:val="20"/>
-                                <w:szCs w:val="20"/>
-                              </w:rPr>
-                              <w:t xml:space="preserve"> </w:t>
+                              <w:t xml:space="preserve">object.key </w:t>
                             </w:r>
                             <w:r>
                               <w:rPr>
@@ -3022,18 +2789,8 @@
                                 <w:sz w:val="20"/>
                                 <w:szCs w:val="20"/>
                               </w:rPr>
-                              <w:t xml:space="preserve"> </w:t>
-                            </w:r>
-                            <w:proofErr w:type="spellStart"/>
-                            <w:r>
-                              <w:rPr>
-                                <w:rFonts w:ascii="Courier New" w:hAnsi="Courier New" w:cs="Courier New"/>
-                                <w:sz w:val="20"/>
-                                <w:szCs w:val="20"/>
-                              </w:rPr>
-                              <w:t>list.key</w:t>
-                            </w:r>
-                            <w:proofErr w:type="spellEnd"/>
+                              <w:t xml:space="preserve"> list.key</w:t>
+                            </w:r>
                             <w:r>
                               <w:rPr>
                                 <w:rFonts w:ascii="Courier New" w:hAnsi="Courier New" w:cs="Courier New"/>
@@ -3180,23 +2937,13 @@
                           <w:szCs w:val="20"/>
                         </w:rPr>
                       </w:pPr>
-                      <w:proofErr w:type="gramStart"/>
-                      <w:r>
-                        <w:rPr>
-                          <w:rFonts w:ascii="Courier New" w:hAnsi="Courier New" w:cs="Courier New"/>
-                          <w:sz w:val="20"/>
-                          <w:szCs w:val="20"/>
-                        </w:rPr>
-                        <w:t>object[</w:t>
-                      </w:r>
-                      <w:proofErr w:type="gramEnd"/>
-                      <w:r>
-                        <w:rPr>
-                          <w:rFonts w:ascii="Courier New" w:hAnsi="Courier New" w:cs="Courier New"/>
-                          <w:sz w:val="20"/>
-                          <w:szCs w:val="20"/>
-                        </w:rPr>
-                        <w:t>key</w:t>
+                      <w:r>
+                        <w:rPr>
+                          <w:rFonts w:ascii="Courier New" w:hAnsi="Courier New" w:cs="Courier New"/>
+                          <w:sz w:val="20"/>
+                          <w:szCs w:val="20"/>
+                        </w:rPr>
+                        <w:t>object[key</w:t>
                       </w:r>
                       <w:r>
                         <w:rPr>
@@ -3238,24 +2985,7 @@
                           <w:szCs w:val="20"/>
                         </w:rPr>
                         <w:br/>
-                      </w:r>
-                      <w:proofErr w:type="spellStart"/>
-                      <w:r>
-                        <w:rPr>
-                          <w:rFonts w:ascii="Courier New" w:hAnsi="Courier New" w:cs="Courier New"/>
-                          <w:sz w:val="20"/>
-                          <w:szCs w:val="20"/>
-                        </w:rPr>
-                        <w:t>object.key</w:t>
-                      </w:r>
-                      <w:proofErr w:type="spellEnd"/>
-                      <w:r>
-                        <w:rPr>
-                          <w:rFonts w:ascii="Courier New" w:hAnsi="Courier New" w:cs="Courier New"/>
-                          <w:sz w:val="20"/>
-                          <w:szCs w:val="20"/>
-                        </w:rPr>
-                        <w:t xml:space="preserve"> </w:t>
+                        <w:t xml:space="preserve">object.key </w:t>
                       </w:r>
                       <w:r>
                         <w:rPr>
@@ -3272,18 +3002,8 @@
                           <w:sz w:val="20"/>
                           <w:szCs w:val="20"/>
                         </w:rPr>
-                        <w:t xml:space="preserve"> </w:t>
-                      </w:r>
-                      <w:proofErr w:type="spellStart"/>
-                      <w:r>
-                        <w:rPr>
-                          <w:rFonts w:ascii="Courier New" w:hAnsi="Courier New" w:cs="Courier New"/>
-                          <w:sz w:val="20"/>
-                          <w:szCs w:val="20"/>
-                        </w:rPr>
-                        <w:t>list.key</w:t>
-                      </w:r>
-                      <w:proofErr w:type="spellEnd"/>
+                        <w:t xml:space="preserve"> list.key</w:t>
+                      </w:r>
                       <w:r>
                         <w:rPr>
                           <w:rFonts w:ascii="Courier New" w:hAnsi="Courier New" w:cs="Courier New"/>
@@ -3451,7 +3171,6 @@
       <w:r>
         <w:t xml:space="preserve"> </w:t>
       </w:r>
-      <w:proofErr w:type="gramStart"/>
       <w:r>
         <w:t>the</w:t>
       </w:r>
@@ -3466,7 +3185,6 @@
         </w:rPr>
         <w:t>@</w:t>
       </w:r>
-      <w:proofErr w:type="gramEnd"/>
       <w:r>
         <w:rPr>
           <w:rFonts w:ascii="Courier New" w:hAnsi="Courier New" w:cs="Courier New"/>
@@ -3579,7 +3297,6 @@
                               </w:rPr>
                               <w:t xml:space="preserve">&lt;- </w:t>
                             </w:r>
-                            <w:proofErr w:type="gramStart"/>
                             <w:r>
                               <w:rPr>
                                 <w:rFonts w:ascii="Courier New" w:hAnsi="Courier New" w:cs="Courier New"/>
@@ -3589,7 +3306,6 @@
                               </w:rPr>
                               <w:t>@(</w:t>
                             </w:r>
-                            <w:proofErr w:type="gramEnd"/>
                             <w:r>
                               <w:rPr>
                                 <w:rFonts w:ascii="Courier New" w:hAnsi="Courier New" w:cs="Courier New"/>
@@ -3769,7 +3485,6 @@
                               </w:rPr>
                               <w:t xml:space="preserve">  </w:t>
                             </w:r>
-                            <w:proofErr w:type="spellStart"/>
                             <w:r>
                               <w:rPr>
                                 <w:rFonts w:ascii="Courier New" w:hAnsi="Courier New" w:cs="Courier New"/>
@@ -3780,7 +3495,6 @@
                               </w:rPr>
                               <w:t>EchoLn</w:t>
                             </w:r>
-                            <w:proofErr w:type="spellEnd"/>
                             <w:r>
                               <w:rPr>
                                 <w:rFonts w:ascii="Courier New" w:hAnsi="Courier New" w:cs="Courier New"/>
@@ -3831,7 +3545,6 @@
                                 <w:szCs w:val="20"/>
                               </w:rPr>
                             </w:pPr>
-                            <w:proofErr w:type="gramStart"/>
                             <w:r>
                               <w:rPr>
                                 <w:rFonts w:ascii="Courier New" w:hAnsi="Courier New" w:cs="Courier New"/>
@@ -3849,7 +3562,6 @@
                               </w:rPr>
                               <w:t>(</w:t>
                             </w:r>
-                            <w:proofErr w:type="gramEnd"/>
                             <w:r>
                               <w:rPr>
                                 <w:rFonts w:ascii="Courier New" w:hAnsi="Courier New" w:cs="Courier New"/>
@@ -4158,7 +3870,6 @@
                               <w:br/>
                               <w:t xml:space="preserve">  </w:t>
                             </w:r>
-                            <w:proofErr w:type="spellStart"/>
                             <w:r>
                               <w:rPr>
                                 <w:rFonts w:ascii="Courier New" w:hAnsi="Courier New" w:cs="Courier New"/>
@@ -4168,7 +3879,6 @@
                               </w:rPr>
                               <w:t>doTricks</w:t>
                             </w:r>
-                            <w:proofErr w:type="spellEnd"/>
                             <w:r>
                               <w:rPr>
                                 <w:rFonts w:ascii="Courier New" w:hAnsi="Courier New" w:cs="Courier New"/>
@@ -4272,7 +3982,6 @@
                               </w:rPr>
                               <w:t xml:space="preserve">      </w:t>
                             </w:r>
-                            <w:proofErr w:type="spellStart"/>
                             <w:r>
                               <w:rPr>
                                 <w:rFonts w:ascii="Courier New" w:hAnsi="Courier New" w:cs="Courier New"/>
@@ -4283,7 +3992,6 @@
                               </w:rPr>
                               <w:t>EchoLn</w:t>
                             </w:r>
-                            <w:proofErr w:type="spellEnd"/>
                             <w:r>
                               <w:rPr>
                                 <w:rFonts w:ascii="Courier New" w:hAnsi="Courier New" w:cs="Courier New"/>
@@ -4439,8 +4147,6 @@
                               </w:rPr>
                               <w:br/>
                             </w:r>
-                            <w:proofErr w:type="spellStart"/>
-                            <w:proofErr w:type="gramStart"/>
                             <w:r>
                               <w:rPr>
                                 <w:rFonts w:ascii="Courier New" w:hAnsi="Courier New" w:cs="Courier New"/>
@@ -4456,18 +4162,8 @@
                                 <w:sz w:val="20"/>
                                 <w:szCs w:val="20"/>
                               </w:rPr>
-                              <w:t>.doTricks</w:t>
-                            </w:r>
-                            <w:proofErr w:type="spellEnd"/>
-                            <w:r>
-                              <w:rPr>
-                                <w:rFonts w:ascii="Courier New" w:hAnsi="Courier New" w:cs="Courier New"/>
-                                <w:sz w:val="20"/>
-                                <w:szCs w:val="20"/>
-                              </w:rPr>
-                              <w:t>()</w:t>
-                            </w:r>
-                            <w:proofErr w:type="gramEnd"/>
+                              <w:t>.doTricks()</w:t>
+                            </w:r>
                           </w:p>
                         </w:txbxContent>
                       </wps:txbx>
@@ -4520,7 +4216,6 @@
                         </w:rPr>
                         <w:t xml:space="preserve">&lt;- </w:t>
                       </w:r>
-                      <w:proofErr w:type="gramStart"/>
                       <w:r>
                         <w:rPr>
                           <w:rFonts w:ascii="Courier New" w:hAnsi="Courier New" w:cs="Courier New"/>
@@ -4530,7 +4225,6 @@
                         </w:rPr>
                         <w:t>@(</w:t>
                       </w:r>
-                      <w:proofErr w:type="gramEnd"/>
                       <w:r>
                         <w:rPr>
                           <w:rFonts w:ascii="Courier New" w:hAnsi="Courier New" w:cs="Courier New"/>
@@ -4710,7 +4404,6 @@
                         </w:rPr>
                         <w:t xml:space="preserve">  </w:t>
                       </w:r>
-                      <w:proofErr w:type="spellStart"/>
                       <w:r>
                         <w:rPr>
                           <w:rFonts w:ascii="Courier New" w:hAnsi="Courier New" w:cs="Courier New"/>
@@ -4721,7 +4414,6 @@
                         </w:rPr>
                         <w:t>EchoLn</w:t>
                       </w:r>
-                      <w:proofErr w:type="spellEnd"/>
                       <w:r>
                         <w:rPr>
                           <w:rFonts w:ascii="Courier New" w:hAnsi="Courier New" w:cs="Courier New"/>
@@ -4772,7 +4464,6 @@
                           <w:szCs w:val="20"/>
                         </w:rPr>
                       </w:pPr>
-                      <w:proofErr w:type="gramStart"/>
                       <w:r>
                         <w:rPr>
                           <w:rFonts w:ascii="Courier New" w:hAnsi="Courier New" w:cs="Courier New"/>
@@ -4790,7 +4481,6 @@
                         </w:rPr>
                         <w:t>(</w:t>
                       </w:r>
-                      <w:proofErr w:type="gramEnd"/>
                       <w:r>
                         <w:rPr>
                           <w:rFonts w:ascii="Courier New" w:hAnsi="Courier New" w:cs="Courier New"/>
@@ -5099,7 +4789,6 @@
                         <w:br/>
                         <w:t xml:space="preserve">  </w:t>
                       </w:r>
-                      <w:proofErr w:type="spellStart"/>
                       <w:r>
                         <w:rPr>
                           <w:rFonts w:ascii="Courier New" w:hAnsi="Courier New" w:cs="Courier New"/>
@@ -5109,7 +4798,6 @@
                         </w:rPr>
                         <w:t>doTricks</w:t>
                       </w:r>
-                      <w:proofErr w:type="spellEnd"/>
                       <w:r>
                         <w:rPr>
                           <w:rFonts w:ascii="Courier New" w:hAnsi="Courier New" w:cs="Courier New"/>
@@ -5213,7 +4901,6 @@
                         </w:rPr>
                         <w:t xml:space="preserve">      </w:t>
                       </w:r>
-                      <w:proofErr w:type="spellStart"/>
                       <w:r>
                         <w:rPr>
                           <w:rFonts w:ascii="Courier New" w:hAnsi="Courier New" w:cs="Courier New"/>
@@ -5224,7 +4911,6 @@
                         </w:rPr>
                         <w:t>EchoLn</w:t>
                       </w:r>
-                      <w:proofErr w:type="spellEnd"/>
                       <w:r>
                         <w:rPr>
                           <w:rFonts w:ascii="Courier New" w:hAnsi="Courier New" w:cs="Courier New"/>
@@ -5380,8 +5066,6 @@
                         </w:rPr>
                         <w:br/>
                       </w:r>
-                      <w:proofErr w:type="spellStart"/>
-                      <w:proofErr w:type="gramStart"/>
                       <w:r>
                         <w:rPr>
                           <w:rFonts w:ascii="Courier New" w:hAnsi="Courier New" w:cs="Courier New"/>
@@ -5397,18 +5081,8 @@
                           <w:sz w:val="20"/>
                           <w:szCs w:val="20"/>
                         </w:rPr>
-                        <w:t>.doTricks</w:t>
-                      </w:r>
-                      <w:proofErr w:type="spellEnd"/>
-                      <w:r>
-                        <w:rPr>
-                          <w:rFonts w:ascii="Courier New" w:hAnsi="Courier New" w:cs="Courier New"/>
-                          <w:sz w:val="20"/>
-                          <w:szCs w:val="20"/>
-                        </w:rPr>
-                        <w:t>()</w:t>
-                      </w:r>
-                      <w:proofErr w:type="gramEnd"/>
+                        <w:t>.doTricks()</w:t>
+                      </w:r>
                     </w:p>
                   </w:txbxContent>
                 </v:textbox>
@@ -5588,7 +5262,6 @@
       <w:r>
         <w:t xml:space="preserve">. When the </w:t>
       </w:r>
-      <w:proofErr w:type="spellStart"/>
       <w:r>
         <w:rPr>
           <w:rFonts w:ascii="Courier New" w:hAnsi="Courier New" w:cs="Courier New"/>
@@ -5597,7 +5270,6 @@
         </w:rPr>
         <w:t>doTricks</w:t>
       </w:r>
-      <w:proofErr w:type="spellEnd"/>
       <w:r>
         <w:t xml:space="preserve"> function is </w:t>
       </w:r>
@@ -5621,23 +5293,13 @@
       <w:r>
         <w:t xml:space="preserve">Lyte’s standard library is made up of several packages that provide over 100 different functions. For ease of use, some of these functions are accessible via aliases in the global scope (such as </w:t>
       </w:r>
-      <w:proofErr w:type="spellStart"/>
       <w:r>
         <w:rPr>
           <w:rFonts w:ascii="Courier New" w:hAnsi="Courier New" w:cs="Courier New"/>
           <w:sz w:val="20"/>
           <w:szCs w:val="20"/>
         </w:rPr>
-        <w:t>Lyte.Math.Add</w:t>
-      </w:r>
-      <w:proofErr w:type="spellEnd"/>
-      <w:r>
-        <w:rPr>
-          <w:rFonts w:ascii="Courier New" w:hAnsi="Courier New" w:cs="Courier New"/>
-          <w:sz w:val="20"/>
-          <w:szCs w:val="20"/>
-        </w:rPr>
-        <w:t xml:space="preserve"> </w:t>
+        <w:t xml:space="preserve">Lyte.Math.Add </w:t>
       </w:r>
       <w:r>
         <w:t xml:space="preserve">which has the alias </w:t>
@@ -5821,7 +5483,6 @@
                 <w:szCs w:val="20"/>
               </w:rPr>
             </w:pPr>
-            <w:proofErr w:type="spellStart"/>
             <w:r>
               <w:rPr>
                 <w:rFonts w:ascii="Courier New" w:eastAsia="Times New Roman" w:hAnsi="Courier New" w:cs="Courier New"/>
@@ -5833,7 +5494,6 @@
               </w:rPr>
               <w:t>Lyte.Core.And</w:t>
             </w:r>
-            <w:proofErr w:type="spellEnd"/>
           </w:p>
         </w:tc>
         <w:tc>
@@ -5930,7 +5590,6 @@
                 <w:szCs w:val="20"/>
               </w:rPr>
             </w:pPr>
-            <w:proofErr w:type="spellStart"/>
             <w:r>
               <w:rPr>
                 <w:rFonts w:ascii="Courier New" w:eastAsia="Times New Roman" w:hAnsi="Courier New" w:cs="Courier New"/>
@@ -5942,7 +5601,6 @@
               </w:rPr>
               <w:t>Lyte.Core.Apply</w:t>
             </w:r>
-            <w:proofErr w:type="spellEnd"/>
           </w:p>
         </w:tc>
         <w:tc>
@@ -6053,7 +5711,6 @@
                 <w:szCs w:val="20"/>
               </w:rPr>
             </w:pPr>
-            <w:proofErr w:type="spellStart"/>
             <w:r>
               <w:rPr>
                 <w:rFonts w:ascii="Courier New" w:eastAsia="Times New Roman" w:hAnsi="Courier New" w:cs="Courier New"/>
@@ -6065,7 +5722,6 @@
               </w:rPr>
               <w:t>Lyte.Core.BitwiseAnd</w:t>
             </w:r>
-            <w:proofErr w:type="spellEnd"/>
           </w:p>
         </w:tc>
         <w:tc>
@@ -6153,7 +5809,6 @@
                 <w:szCs w:val="20"/>
               </w:rPr>
             </w:pPr>
-            <w:proofErr w:type="spellStart"/>
             <w:r>
               <w:rPr>
                 <w:rFonts w:ascii="Courier New" w:eastAsia="Times New Roman" w:hAnsi="Courier New" w:cs="Courier New"/>
@@ -6165,7 +5820,6 @@
               </w:rPr>
               <w:t>Lyte.Core.BitwiseNot</w:t>
             </w:r>
-            <w:proofErr w:type="spellEnd"/>
           </w:p>
         </w:tc>
         <w:tc>
@@ -6253,7 +5907,6 @@
                 <w:szCs w:val="20"/>
               </w:rPr>
             </w:pPr>
-            <w:proofErr w:type="spellStart"/>
             <w:r>
               <w:rPr>
                 <w:rFonts w:ascii="Courier New" w:eastAsia="Times New Roman" w:hAnsi="Courier New" w:cs="Courier New"/>
@@ -6265,7 +5918,6 @@
               </w:rPr>
               <w:t>Lyte.Core.BitwiseOr</w:t>
             </w:r>
-            <w:proofErr w:type="spellEnd"/>
           </w:p>
         </w:tc>
         <w:tc>
@@ -6353,7 +6005,6 @@
                 <w:szCs w:val="20"/>
               </w:rPr>
             </w:pPr>
-            <w:proofErr w:type="spellStart"/>
             <w:r>
               <w:rPr>
                 <w:rFonts w:ascii="Courier New" w:eastAsia="Times New Roman" w:hAnsi="Courier New" w:cs="Courier New"/>
@@ -6365,7 +6016,6 @@
               </w:rPr>
               <w:t>Lyte.Core.BitwiseXor</w:t>
             </w:r>
-            <w:proofErr w:type="spellEnd"/>
           </w:p>
         </w:tc>
         <w:tc>
@@ -6419,23 +6069,7 @@
                 <w:rFonts w:ascii="Calibri" w:eastAsia="Times New Roman" w:hAnsi="Calibri" w:cs="Times New Roman"/>
                 <w:color w:val="000000"/>
               </w:rPr>
-              <w:t xml:space="preserve">Computes the bitwise </w:t>
-            </w:r>
-            <w:proofErr w:type="spellStart"/>
-            <w:r>
-              <w:rPr>
-                <w:rFonts w:ascii="Calibri" w:eastAsia="Times New Roman" w:hAnsi="Calibri" w:cs="Times New Roman"/>
-                <w:color w:val="000000"/>
-              </w:rPr>
-              <w:t>xor</w:t>
-            </w:r>
-            <w:proofErr w:type="spellEnd"/>
-            <w:r>
-              <w:rPr>
-                <w:rFonts w:ascii="Calibri" w:eastAsia="Times New Roman" w:hAnsi="Calibri" w:cs="Times New Roman"/>
-                <w:color w:val="000000"/>
-              </w:rPr>
-              <w:t xml:space="preserve"> of two numerical  values</w:t>
+              <w:t>Computes the bitwise xor of two numerical  values</w:t>
             </w:r>
           </w:p>
         </w:tc>
@@ -6469,7 +6103,6 @@
                 <w:szCs w:val="20"/>
               </w:rPr>
             </w:pPr>
-            <w:proofErr w:type="spellStart"/>
             <w:r>
               <w:rPr>
                 <w:rFonts w:ascii="Courier New" w:eastAsia="Times New Roman" w:hAnsi="Courier New" w:cs="Courier New"/>
@@ -6481,7 +6114,6 @@
               </w:rPr>
               <w:t>Lyte.Core.Dig</w:t>
             </w:r>
-            <w:proofErr w:type="spellEnd"/>
           </w:p>
         </w:tc>
         <w:tc>
@@ -6578,7 +6210,6 @@
                 <w:szCs w:val="20"/>
               </w:rPr>
             </w:pPr>
-            <w:proofErr w:type="spellStart"/>
             <w:r>
               <w:rPr>
                 <w:rFonts w:ascii="Courier New" w:eastAsia="Times New Roman" w:hAnsi="Courier New" w:cs="Courier New"/>
@@ -6590,7 +6221,6 @@
               </w:rPr>
               <w:t>Lyte.Core.Equal</w:t>
             </w:r>
-            <w:proofErr w:type="spellEnd"/>
           </w:p>
         </w:tc>
         <w:tc>
@@ -6687,7 +6317,6 @@
                 <w:szCs w:val="20"/>
               </w:rPr>
             </w:pPr>
-            <w:proofErr w:type="spellStart"/>
             <w:r>
               <w:rPr>
                 <w:rFonts w:ascii="Courier New" w:eastAsia="Times New Roman" w:hAnsi="Courier New" w:cs="Courier New"/>
@@ -6699,7 +6328,6 @@
               </w:rPr>
               <w:t>Lyte.Core.EqualStrict</w:t>
             </w:r>
-            <w:proofErr w:type="spellEnd"/>
           </w:p>
         </w:tc>
         <w:tc>
@@ -6796,7 +6424,6 @@
                 <w:szCs w:val="20"/>
               </w:rPr>
             </w:pPr>
-            <w:proofErr w:type="spellStart"/>
             <w:r>
               <w:rPr>
                 <w:rFonts w:ascii="Courier New" w:eastAsia="Times New Roman" w:hAnsi="Courier New" w:cs="Courier New"/>
@@ -6808,7 +6435,6 @@
               </w:rPr>
               <w:t>Lyte.Core.For</w:t>
             </w:r>
-            <w:proofErr w:type="spellEnd"/>
           </w:p>
         </w:tc>
         <w:tc>
@@ -6905,7 +6531,6 @@
                 <w:szCs w:val="20"/>
               </w:rPr>
             </w:pPr>
-            <w:proofErr w:type="spellStart"/>
             <w:r>
               <w:rPr>
                 <w:rFonts w:ascii="Courier New" w:eastAsia="Times New Roman" w:hAnsi="Courier New" w:cs="Courier New"/>
@@ -6917,7 +6542,6 @@
               </w:rPr>
               <w:t>Lyte.Core.If</w:t>
             </w:r>
-            <w:proofErr w:type="spellEnd"/>
           </w:p>
         </w:tc>
         <w:tc>
@@ -7042,7 +6666,6 @@
                 <w:szCs w:val="20"/>
               </w:rPr>
             </w:pPr>
-            <w:proofErr w:type="spellStart"/>
             <w:r>
               <w:rPr>
                 <w:rFonts w:ascii="Courier New" w:eastAsia="Times New Roman" w:hAnsi="Courier New" w:cs="Courier New"/>
@@ -7054,7 +6677,6 @@
               </w:rPr>
               <w:t>Lyte.Core.Import</w:t>
             </w:r>
-            <w:proofErr w:type="spellEnd"/>
           </w:p>
         </w:tc>
         <w:tc>
@@ -7181,7 +6803,6 @@
                 <w:szCs w:val="20"/>
               </w:rPr>
             </w:pPr>
-            <w:proofErr w:type="spellStart"/>
             <w:r>
               <w:rPr>
                 <w:rFonts w:ascii="Courier New" w:eastAsia="Times New Roman" w:hAnsi="Courier New" w:cs="Courier New"/>
@@ -7193,7 +6814,6 @@
               </w:rPr>
               <w:t>Lyte.Core.IsNull</w:t>
             </w:r>
-            <w:proofErr w:type="spellEnd"/>
           </w:p>
         </w:tc>
         <w:tc>
@@ -7290,7 +6910,6 @@
                 <w:szCs w:val="20"/>
               </w:rPr>
             </w:pPr>
-            <w:proofErr w:type="spellStart"/>
             <w:r>
               <w:rPr>
                 <w:rFonts w:ascii="Courier New" w:eastAsia="Times New Roman" w:hAnsi="Courier New" w:cs="Courier New"/>
@@ -7302,7 +6921,6 @@
               </w:rPr>
               <w:t>Lyte.Core.IsUndefined</w:t>
             </w:r>
-            <w:proofErr w:type="spellEnd"/>
           </w:p>
         </w:tc>
         <w:tc>
@@ -7399,7 +7017,6 @@
                 <w:szCs w:val="20"/>
               </w:rPr>
             </w:pPr>
-            <w:proofErr w:type="spellStart"/>
             <w:r>
               <w:rPr>
                 <w:rFonts w:ascii="Courier New" w:eastAsia="Times New Roman" w:hAnsi="Courier New" w:cs="Courier New"/>
@@ -7411,7 +7028,6 @@
               </w:rPr>
               <w:t>Lyte.Core.Not</w:t>
             </w:r>
-            <w:proofErr w:type="spellEnd"/>
           </w:p>
         </w:tc>
         <w:tc>
@@ -7508,7 +7124,6 @@
                 <w:szCs w:val="20"/>
               </w:rPr>
             </w:pPr>
-            <w:proofErr w:type="spellStart"/>
             <w:r>
               <w:rPr>
                 <w:rFonts w:ascii="Courier New" w:eastAsia="Times New Roman" w:hAnsi="Courier New" w:cs="Courier New"/>
@@ -7520,7 +7135,6 @@
               </w:rPr>
               <w:t>Lyte.Core.NotEqual</w:t>
             </w:r>
-            <w:proofErr w:type="spellEnd"/>
           </w:p>
         </w:tc>
         <w:tc>
@@ -7617,7 +7231,6 @@
                 <w:szCs w:val="20"/>
               </w:rPr>
             </w:pPr>
-            <w:proofErr w:type="spellStart"/>
             <w:r>
               <w:rPr>
                 <w:rFonts w:ascii="Courier New" w:eastAsia="Times New Roman" w:hAnsi="Courier New" w:cs="Courier New"/>
@@ -7629,7 +7242,6 @@
               </w:rPr>
               <w:t>Lyte.Core.NotEqualStrict</w:t>
             </w:r>
-            <w:proofErr w:type="spellEnd"/>
           </w:p>
         </w:tc>
         <w:tc>
@@ -7726,7 +7338,6 @@
                 <w:szCs w:val="20"/>
               </w:rPr>
             </w:pPr>
-            <w:proofErr w:type="spellStart"/>
             <w:r>
               <w:rPr>
                 <w:rFonts w:ascii="Courier New" w:eastAsia="Times New Roman" w:hAnsi="Courier New" w:cs="Courier New"/>
@@ -7738,7 +7349,6 @@
               </w:rPr>
               <w:t>Lyte.Core.Null</w:t>
             </w:r>
-            <w:proofErr w:type="spellEnd"/>
           </w:p>
         </w:tc>
         <w:tc>
@@ -7835,7 +7445,6 @@
                 <w:szCs w:val="20"/>
               </w:rPr>
             </w:pPr>
-            <w:proofErr w:type="spellStart"/>
             <w:r>
               <w:rPr>
                 <w:rFonts w:ascii="Courier New" w:eastAsia="Times New Roman" w:hAnsi="Courier New" w:cs="Courier New"/>
@@ -7847,7 +7456,6 @@
               </w:rPr>
               <w:t>Lyte.Core.Or</w:t>
             </w:r>
-            <w:proofErr w:type="spellEnd"/>
           </w:p>
         </w:tc>
         <w:tc>
@@ -7944,7 +7552,6 @@
                 <w:szCs w:val="20"/>
               </w:rPr>
             </w:pPr>
-            <w:proofErr w:type="spellStart"/>
             <w:r>
               <w:rPr>
                 <w:rFonts w:ascii="Courier New" w:eastAsia="Times New Roman" w:hAnsi="Courier New" w:cs="Courier New"/>
@@ -7956,7 +7563,6 @@
               </w:rPr>
               <w:t>Lyte.Core.Pop</w:t>
             </w:r>
-            <w:proofErr w:type="spellEnd"/>
           </w:p>
         </w:tc>
         <w:tc>
@@ -8060,7 +7666,6 @@
                 <w:szCs w:val="20"/>
               </w:rPr>
             </w:pPr>
-            <w:proofErr w:type="spellStart"/>
             <w:r>
               <w:rPr>
                 <w:rFonts w:ascii="Courier New" w:eastAsia="Times New Roman" w:hAnsi="Courier New" w:cs="Courier New"/>
@@ -8072,7 +7677,6 @@
               </w:rPr>
               <w:t>Lyte.Core.Same</w:t>
             </w:r>
-            <w:proofErr w:type="spellEnd"/>
           </w:p>
         </w:tc>
         <w:tc>
@@ -8169,7 +7773,6 @@
                 <w:szCs w:val="20"/>
               </w:rPr>
             </w:pPr>
-            <w:proofErr w:type="spellStart"/>
             <w:r>
               <w:rPr>
                 <w:rFonts w:ascii="Courier New" w:eastAsia="Times New Roman" w:hAnsi="Courier New" w:cs="Courier New"/>
@@ -8181,7 +7784,6 @@
               </w:rPr>
               <w:t>Lyte.Core.Swap</w:t>
             </w:r>
-            <w:proofErr w:type="spellEnd"/>
           </w:p>
         </w:tc>
         <w:tc>
@@ -8285,7 +7887,6 @@
                 <w:szCs w:val="20"/>
               </w:rPr>
             </w:pPr>
-            <w:proofErr w:type="spellStart"/>
             <w:r>
               <w:rPr>
                 <w:rFonts w:ascii="Courier New" w:eastAsia="Times New Roman" w:hAnsi="Courier New" w:cs="Courier New"/>
@@ -8297,7 +7898,6 @@
               </w:rPr>
               <w:t>Lyte.Core.ToBool</w:t>
             </w:r>
-            <w:proofErr w:type="spellEnd"/>
           </w:p>
         </w:tc>
         <w:tc>
@@ -8323,7 +7923,6 @@
                 <w:szCs w:val="20"/>
               </w:rPr>
             </w:pPr>
-            <w:proofErr w:type="spellStart"/>
             <w:r>
               <w:rPr>
                 <w:rFonts w:ascii="Courier New" w:eastAsia="Times New Roman" w:hAnsi="Courier New" w:cs="Courier New"/>
@@ -8333,7 +7932,6 @@
               </w:rPr>
               <w:t>ToBool</w:t>
             </w:r>
-            <w:proofErr w:type="spellEnd"/>
           </w:p>
         </w:tc>
         <w:tc>
@@ -8396,7 +7994,6 @@
                 <w:szCs w:val="20"/>
               </w:rPr>
             </w:pPr>
-            <w:proofErr w:type="spellStart"/>
             <w:r>
               <w:rPr>
                 <w:rFonts w:ascii="Courier New" w:eastAsia="Times New Roman" w:hAnsi="Courier New" w:cs="Courier New"/>
@@ -8408,7 +8005,6 @@
               </w:rPr>
               <w:t>Lyte.Core.ToNumber</w:t>
             </w:r>
-            <w:proofErr w:type="spellEnd"/>
           </w:p>
         </w:tc>
         <w:tc>
@@ -8434,7 +8030,6 @@
                 <w:szCs w:val="20"/>
               </w:rPr>
             </w:pPr>
-            <w:proofErr w:type="spellStart"/>
             <w:r>
               <w:rPr>
                 <w:rFonts w:ascii="Courier New" w:eastAsia="Times New Roman" w:hAnsi="Courier New" w:cs="Courier New"/>
@@ -8444,7 +8039,6 @@
               </w:rPr>
               <w:t>ToNumber</w:t>
             </w:r>
-            <w:proofErr w:type="spellEnd"/>
           </w:p>
         </w:tc>
         <w:tc>
@@ -8507,7 +8101,6 @@
                 <w:szCs w:val="20"/>
               </w:rPr>
             </w:pPr>
-            <w:proofErr w:type="spellStart"/>
             <w:r>
               <w:rPr>
                 <w:rFonts w:ascii="Courier New" w:eastAsia="Times New Roman" w:hAnsi="Courier New" w:cs="Courier New"/>
@@ -8520,7 +8113,6 @@
               <w:lastRenderedPageBreak/>
               <w:t>Lyte.Core.ToString</w:t>
             </w:r>
-            <w:proofErr w:type="spellEnd"/>
           </w:p>
         </w:tc>
         <w:tc>
@@ -8546,7 +8138,6 @@
                 <w:szCs w:val="20"/>
               </w:rPr>
             </w:pPr>
-            <w:proofErr w:type="spellStart"/>
             <w:r>
               <w:rPr>
                 <w:rFonts w:ascii="Courier New" w:eastAsia="Times New Roman" w:hAnsi="Courier New" w:cs="Courier New"/>
@@ -8556,7 +8147,6 @@
               </w:rPr>
               <w:t>ToString</w:t>
             </w:r>
-            <w:proofErr w:type="spellEnd"/>
           </w:p>
         </w:tc>
         <w:tc>
@@ -8619,7 +8209,6 @@
                 <w:szCs w:val="20"/>
               </w:rPr>
             </w:pPr>
-            <w:proofErr w:type="spellStart"/>
             <w:r>
               <w:rPr>
                 <w:rFonts w:ascii="Courier New" w:eastAsia="Times New Roman" w:hAnsi="Courier New" w:cs="Courier New"/>
@@ -8631,7 +8220,6 @@
               </w:rPr>
               <w:t>Lyte.Core.TypeOf</w:t>
             </w:r>
-            <w:proofErr w:type="spellEnd"/>
           </w:p>
         </w:tc>
         <w:tc>
@@ -8728,7 +8316,6 @@
                 <w:szCs w:val="20"/>
               </w:rPr>
             </w:pPr>
-            <w:proofErr w:type="spellStart"/>
             <w:r>
               <w:rPr>
                 <w:rFonts w:ascii="Courier New" w:eastAsia="Times New Roman" w:hAnsi="Courier New" w:cs="Courier New"/>
@@ -8740,7 +8327,6 @@
               </w:rPr>
               <w:t>Lyte.Core.Undefined</w:t>
             </w:r>
-            <w:proofErr w:type="spellEnd"/>
           </w:p>
         </w:tc>
         <w:tc>
@@ -8837,7 +8423,6 @@
                 <w:szCs w:val="20"/>
               </w:rPr>
             </w:pPr>
-            <w:proofErr w:type="spellStart"/>
             <w:r>
               <w:rPr>
                 <w:rFonts w:ascii="Courier New" w:eastAsia="Times New Roman" w:hAnsi="Courier New" w:cs="Courier New"/>
@@ -8849,7 +8434,6 @@
               </w:rPr>
               <w:t>Lyte.Core.Unless</w:t>
             </w:r>
-            <w:proofErr w:type="spellEnd"/>
           </w:p>
         </w:tc>
         <w:tc>
@@ -8974,7 +8558,6 @@
                 <w:szCs w:val="20"/>
               </w:rPr>
             </w:pPr>
-            <w:proofErr w:type="spellStart"/>
             <w:r>
               <w:rPr>
                 <w:rFonts w:ascii="Courier New" w:eastAsia="Times New Roman" w:hAnsi="Courier New" w:cs="Courier New"/>
@@ -8986,7 +8569,6 @@
               </w:rPr>
               <w:t>Lyte.Core.Until</w:t>
             </w:r>
-            <w:proofErr w:type="spellEnd"/>
           </w:p>
         </w:tc>
         <w:tc>
@@ -9096,7 +8678,6 @@
                 <w:szCs w:val="20"/>
               </w:rPr>
             </w:pPr>
-            <w:proofErr w:type="spellStart"/>
             <w:r>
               <w:rPr>
                 <w:rFonts w:ascii="Courier New" w:eastAsia="Times New Roman" w:hAnsi="Courier New" w:cs="Courier New"/>
@@ -9108,7 +8689,6 @@
               </w:rPr>
               <w:t>Lyte.Core.Version</w:t>
             </w:r>
-            <w:proofErr w:type="spellEnd"/>
           </w:p>
         </w:tc>
         <w:tc>
@@ -9224,7 +8804,6 @@
                 <w:szCs w:val="20"/>
               </w:rPr>
             </w:pPr>
-            <w:proofErr w:type="spellStart"/>
             <w:r>
               <w:rPr>
                 <w:rFonts w:ascii="Courier New" w:eastAsia="Times New Roman" w:hAnsi="Courier New" w:cs="Courier New"/>
@@ -9236,7 +8815,6 @@
               </w:rPr>
               <w:t>Lyte.Core.While</w:t>
             </w:r>
-            <w:proofErr w:type="spellEnd"/>
           </w:p>
         </w:tc>
         <w:tc>
@@ -9324,7 +8902,6 @@
       <w:r>
         <w:t xml:space="preserve">Note: The Math package is pre-imported into the global scope eliminating the need for an </w:t>
       </w:r>
-      <w:proofErr w:type="gramStart"/>
       <w:r>
         <w:rPr>
           <w:rFonts w:ascii="Courier New" w:hAnsi="Courier New" w:cs="Courier New"/>
@@ -9345,7 +8922,6 @@
         </w:rPr>
         <w:t>(</w:t>
       </w:r>
-      <w:proofErr w:type="gramEnd"/>
       <w:r>
         <w:rPr>
           <w:rFonts w:ascii="Courier New" w:hAnsi="Courier New" w:cs="Courier New"/>
@@ -9354,29 +8930,7 @@
           <w:szCs w:val="20"/>
           <w:shd w:val="clear" w:color="auto" w:fill="F2F2F2" w:themeFill="background1" w:themeFillShade="F2"/>
         </w:rPr>
-        <w:t>"</w:t>
-      </w:r>
-      <w:proofErr w:type="spellStart"/>
-      <w:r>
-        <w:rPr>
-          <w:rFonts w:ascii="Courier New" w:hAnsi="Courier New" w:cs="Courier New"/>
-          <w:color w:val="943634" w:themeColor="accent2" w:themeShade="BF"/>
-          <w:sz w:val="20"/>
-          <w:szCs w:val="20"/>
-          <w:shd w:val="clear" w:color="auto" w:fill="F2F2F2" w:themeFill="background1" w:themeFillShade="F2"/>
-        </w:rPr>
-        <w:t>Lyte.Math</w:t>
-      </w:r>
-      <w:proofErr w:type="spellEnd"/>
-      <w:r>
-        <w:rPr>
-          <w:rFonts w:ascii="Courier New" w:hAnsi="Courier New" w:cs="Courier New"/>
-          <w:color w:val="943634" w:themeColor="accent2" w:themeShade="BF"/>
-          <w:sz w:val="20"/>
-          <w:szCs w:val="20"/>
-          <w:shd w:val="clear" w:color="auto" w:fill="F2F2F2" w:themeFill="background1" w:themeFillShade="F2"/>
-        </w:rPr>
-        <w:t>"</w:t>
+        <w:t>"Lyte.Math"</w:t>
       </w:r>
       <w:r>
         <w:rPr>
@@ -9570,7 +9124,6 @@
                 <w:szCs w:val="20"/>
               </w:rPr>
             </w:pPr>
-            <w:proofErr w:type="spellStart"/>
             <w:r>
               <w:rPr>
                 <w:rFonts w:ascii="Courier New" w:hAnsi="Courier New" w:cs="Courier New"/>
@@ -9582,7 +9135,6 @@
               </w:rPr>
               <w:t>Lyte.Test.AssertDefined</w:t>
             </w:r>
-            <w:proofErr w:type="spellEnd"/>
           </w:p>
         </w:tc>
         <w:tc>
@@ -9665,7 +9217,6 @@
                 <w:szCs w:val="20"/>
               </w:rPr>
             </w:pPr>
-            <w:proofErr w:type="spellStart"/>
             <w:r>
               <w:rPr>
                 <w:rFonts w:ascii="Courier New" w:hAnsi="Courier New" w:cs="Courier New"/>
@@ -9677,7 +9228,6 @@
               </w:rPr>
               <w:t>Lyte.Test.AssertEquals</w:t>
             </w:r>
-            <w:proofErr w:type="spellEnd"/>
           </w:p>
         </w:tc>
         <w:tc>
@@ -9760,7 +9310,6 @@
                 <w:szCs w:val="20"/>
               </w:rPr>
             </w:pPr>
-            <w:proofErr w:type="spellStart"/>
             <w:r>
               <w:rPr>
                 <w:rFonts w:ascii="Courier New" w:hAnsi="Courier New" w:cs="Courier New"/>
@@ -9772,7 +9321,6 @@
               </w:rPr>
               <w:t>Lyte.Test.AssertEqualsStrict</w:t>
             </w:r>
-            <w:proofErr w:type="spellEnd"/>
           </w:p>
         </w:tc>
         <w:tc>
@@ -9855,7 +9403,6 @@
                 <w:szCs w:val="20"/>
               </w:rPr>
             </w:pPr>
-            <w:proofErr w:type="spellStart"/>
             <w:r>
               <w:rPr>
                 <w:rFonts w:ascii="Courier New" w:hAnsi="Courier New" w:cs="Courier New"/>
@@ -9867,7 +9414,6 @@
               </w:rPr>
               <w:t>Lyte.Test.AssertFalse</w:t>
             </w:r>
-            <w:proofErr w:type="spellEnd"/>
           </w:p>
         </w:tc>
         <w:tc>
@@ -9918,17 +9464,8 @@
                 <w:rFonts w:ascii="Calibri" w:eastAsia="Times New Roman" w:hAnsi="Calibri" w:cs="Times New Roman"/>
                 <w:color w:val="000000"/>
               </w:rPr>
-              <w:t xml:space="preserve">Asserts that a value is </w:t>
-            </w:r>
-            <w:proofErr w:type="spellStart"/>
-            <w:r>
-              <w:rPr>
-                <w:rFonts w:ascii="Calibri" w:eastAsia="Times New Roman" w:hAnsi="Calibri" w:cs="Times New Roman"/>
-                <w:color w:val="000000"/>
-              </w:rPr>
-              <w:t>falsey</w:t>
-            </w:r>
-            <w:proofErr w:type="spellEnd"/>
+              <w:t>Asserts that a value is falsey</w:t>
+            </w:r>
           </w:p>
         </w:tc>
       </w:tr>
@@ -9959,7 +9496,6 @@
                 <w:szCs w:val="20"/>
               </w:rPr>
             </w:pPr>
-            <w:proofErr w:type="spellStart"/>
             <w:r>
               <w:rPr>
                 <w:rFonts w:ascii="Courier New" w:hAnsi="Courier New" w:cs="Courier New"/>
@@ -9971,7 +9507,6 @@
               </w:rPr>
               <w:t>Lyte.Test.AssertNotEquals</w:t>
             </w:r>
-            <w:proofErr w:type="spellEnd"/>
           </w:p>
         </w:tc>
         <w:tc>
@@ -10054,7 +9589,6 @@
                 <w:szCs w:val="20"/>
               </w:rPr>
             </w:pPr>
-            <w:proofErr w:type="spellStart"/>
             <w:r>
               <w:rPr>
                 <w:rFonts w:ascii="Courier New" w:hAnsi="Courier New" w:cs="Courier New"/>
@@ -10066,7 +9600,6 @@
               </w:rPr>
               <w:t>Lyte.Test.AssertNotEqualsStrict</w:t>
             </w:r>
-            <w:proofErr w:type="spellEnd"/>
           </w:p>
         </w:tc>
         <w:tc>
@@ -10149,7 +9682,6 @@
                 <w:szCs w:val="20"/>
               </w:rPr>
             </w:pPr>
-            <w:proofErr w:type="spellStart"/>
             <w:r>
               <w:rPr>
                 <w:rFonts w:ascii="Courier New" w:hAnsi="Courier New" w:cs="Courier New"/>
@@ -10161,7 +9693,6 @@
               </w:rPr>
               <w:t>Lyte.Test.AssertNotNull</w:t>
             </w:r>
-            <w:proofErr w:type="spellEnd"/>
           </w:p>
         </w:tc>
         <w:tc>
@@ -10244,7 +9775,6 @@
                 <w:szCs w:val="20"/>
               </w:rPr>
             </w:pPr>
-            <w:proofErr w:type="spellStart"/>
             <w:r>
               <w:rPr>
                 <w:rFonts w:ascii="Courier New" w:hAnsi="Courier New" w:cs="Courier New"/>
@@ -10256,7 +9786,6 @@
               </w:rPr>
               <w:t>Lyte.Test.AssertDifferent</w:t>
             </w:r>
-            <w:proofErr w:type="spellEnd"/>
           </w:p>
         </w:tc>
         <w:tc>
@@ -10339,7 +9868,6 @@
                 <w:szCs w:val="20"/>
               </w:rPr>
             </w:pPr>
-            <w:proofErr w:type="spellStart"/>
             <w:r>
               <w:rPr>
                 <w:rFonts w:ascii="Courier New" w:hAnsi="Courier New" w:cs="Courier New"/>
@@ -10351,7 +9879,6 @@
               </w:rPr>
               <w:t>Lyte.Test.AssertNull</w:t>
             </w:r>
-            <w:proofErr w:type="spellEnd"/>
           </w:p>
         </w:tc>
         <w:tc>
@@ -10434,7 +9961,6 @@
                 <w:szCs w:val="20"/>
               </w:rPr>
             </w:pPr>
-            <w:proofErr w:type="spellStart"/>
             <w:r>
               <w:rPr>
                 <w:rFonts w:ascii="Courier New" w:hAnsi="Courier New" w:cs="Courier New"/>
@@ -10446,7 +9972,6 @@
               </w:rPr>
               <w:t>Lyte.Test.AssertRaises</w:t>
             </w:r>
-            <w:proofErr w:type="spellEnd"/>
           </w:p>
         </w:tc>
         <w:tc>
@@ -10529,7 +10054,6 @@
                 <w:szCs w:val="20"/>
               </w:rPr>
             </w:pPr>
-            <w:proofErr w:type="spellStart"/>
             <w:r>
               <w:rPr>
                 <w:rFonts w:ascii="Courier New" w:hAnsi="Courier New" w:cs="Courier New"/>
@@ -10541,7 +10065,6 @@
               </w:rPr>
               <w:t>Lyte.Test.AssertSame</w:t>
             </w:r>
-            <w:proofErr w:type="spellEnd"/>
           </w:p>
         </w:tc>
         <w:tc>
@@ -10624,7 +10147,6 @@
                 <w:szCs w:val="20"/>
               </w:rPr>
             </w:pPr>
-            <w:proofErr w:type="spellStart"/>
             <w:r>
               <w:rPr>
                 <w:rFonts w:ascii="Courier New" w:hAnsi="Courier New" w:cs="Courier New"/>
@@ -10636,7 +10158,6 @@
               </w:rPr>
               <w:t>Lyte.Test.AssertTrue</w:t>
             </w:r>
-            <w:proofErr w:type="spellEnd"/>
           </w:p>
         </w:tc>
         <w:tc>
@@ -10719,7 +10240,6 @@
                 <w:szCs w:val="20"/>
               </w:rPr>
             </w:pPr>
-            <w:proofErr w:type="spellStart"/>
             <w:r>
               <w:rPr>
                 <w:rFonts w:ascii="Courier New" w:hAnsi="Courier New" w:cs="Courier New"/>
@@ -10731,7 +10251,6 @@
               </w:rPr>
               <w:t>Lyte.Test.AssertUndefined</w:t>
             </w:r>
-            <w:proofErr w:type="spellEnd"/>
           </w:p>
         </w:tc>
         <w:tc>
@@ -10814,7 +10333,6 @@
                 <w:szCs w:val="20"/>
               </w:rPr>
             </w:pPr>
-            <w:proofErr w:type="spellStart"/>
             <w:r>
               <w:rPr>
                 <w:rFonts w:ascii="Courier New" w:hAnsi="Courier New" w:cs="Courier New"/>
@@ -10826,7 +10344,6 @@
               </w:rPr>
               <w:t>Lyte.Test.Fail</w:t>
             </w:r>
-            <w:proofErr w:type="spellEnd"/>
           </w:p>
         </w:tc>
         <w:tc>
@@ -10909,7 +10426,6 @@
                 <w:szCs w:val="20"/>
               </w:rPr>
             </w:pPr>
-            <w:proofErr w:type="spellStart"/>
             <w:r>
               <w:rPr>
                 <w:rFonts w:ascii="Courier New" w:hAnsi="Courier New" w:cs="Courier New"/>
@@ -10921,7 +10437,6 @@
               </w:rPr>
               <w:t>Lyte.Test.Test</w:t>
             </w:r>
-            <w:proofErr w:type="spellEnd"/>
           </w:p>
         </w:tc>
         <w:tc>
@@ -11166,7 +10681,6 @@
                 <w:szCs w:val="20"/>
               </w:rPr>
             </w:pPr>
-            <w:proofErr w:type="spellStart"/>
             <w:r>
               <w:rPr>
                 <w:rFonts w:ascii="Courier New" w:hAnsi="Courier New" w:cs="Courier New"/>
@@ -11178,7 +10692,6 @@
               </w:rPr>
               <w:t>Lyte.System.Beep</w:t>
             </w:r>
-            <w:proofErr w:type="spellEnd"/>
           </w:p>
         </w:tc>
         <w:tc>
@@ -11229,23 +10742,7 @@
                 <w:rFonts w:ascii="Calibri" w:eastAsia="Times New Roman" w:hAnsi="Calibri" w:cs="Times New Roman"/>
                 <w:color w:val="000000"/>
               </w:rPr>
-              <w:t>Beeps with a given frequency for a given duration (</w:t>
-            </w:r>
-            <w:proofErr w:type="spellStart"/>
-            <w:r>
-              <w:rPr>
-                <w:rFonts w:ascii="Calibri" w:eastAsia="Times New Roman" w:hAnsi="Calibri" w:cs="Times New Roman"/>
-                <w:color w:val="000000"/>
-              </w:rPr>
-              <w:t>ms</w:t>
-            </w:r>
-            <w:proofErr w:type="spellEnd"/>
-            <w:r>
-              <w:rPr>
-                <w:rFonts w:ascii="Calibri" w:eastAsia="Times New Roman" w:hAnsi="Calibri" w:cs="Times New Roman"/>
-                <w:color w:val="000000"/>
-              </w:rPr>
-              <w:t>)</w:t>
+              <w:t>Beeps with a given frequency for a given duration (ms)</w:t>
             </w:r>
           </w:p>
         </w:tc>
@@ -11277,7 +10774,6 @@
                 <w:szCs w:val="20"/>
               </w:rPr>
             </w:pPr>
-            <w:proofErr w:type="spellStart"/>
             <w:r>
               <w:rPr>
                 <w:rFonts w:ascii="Courier New" w:hAnsi="Courier New" w:cs="Courier New"/>
@@ -11289,7 +10785,6 @@
               </w:rPr>
               <w:t>Lyte.System.CurrentDirectory</w:t>
             </w:r>
-            <w:proofErr w:type="spellEnd"/>
           </w:p>
         </w:tc>
         <w:tc>
@@ -11372,7 +10867,6 @@
                 <w:szCs w:val="20"/>
               </w:rPr>
             </w:pPr>
-            <w:proofErr w:type="spellStart"/>
             <w:r>
               <w:rPr>
                 <w:rFonts w:ascii="Courier New" w:hAnsi="Courier New" w:cs="Courier New"/>
@@ -11384,7 +10878,6 @@
               </w:rPr>
               <w:t>Lyte.System.Execute</w:t>
             </w:r>
-            <w:proofErr w:type="spellEnd"/>
           </w:p>
         </w:tc>
         <w:tc>
@@ -11467,7 +10960,6 @@
                 <w:szCs w:val="20"/>
               </w:rPr>
             </w:pPr>
-            <w:proofErr w:type="spellStart"/>
             <w:r>
               <w:rPr>
                 <w:rFonts w:ascii="Courier New" w:hAnsi="Courier New" w:cs="Courier New"/>
@@ -11479,7 +10971,6 @@
               </w:rPr>
               <w:t>Lyte.System.Exit</w:t>
             </w:r>
-            <w:proofErr w:type="spellEnd"/>
           </w:p>
         </w:tc>
         <w:tc>
@@ -11562,7 +11053,6 @@
                 <w:szCs w:val="20"/>
               </w:rPr>
             </w:pPr>
-            <w:proofErr w:type="spellStart"/>
             <w:r>
               <w:rPr>
                 <w:rFonts w:ascii="Courier New" w:hAnsi="Courier New" w:cs="Courier New"/>
@@ -11574,7 +11064,6 @@
               </w:rPr>
               <w:t>Lyte.System.PathSeperator</w:t>
             </w:r>
-            <w:proofErr w:type="spellEnd"/>
           </w:p>
         </w:tc>
         <w:tc>
@@ -11657,7 +11146,6 @@
                 <w:szCs w:val="20"/>
               </w:rPr>
             </w:pPr>
-            <w:proofErr w:type="spellStart"/>
             <w:r>
               <w:rPr>
                 <w:rFonts w:ascii="Courier New" w:hAnsi="Courier New" w:cs="Courier New"/>
@@ -11669,7 +11157,6 @@
               </w:rPr>
               <w:t>Lyte.System.Platform</w:t>
             </w:r>
-            <w:proofErr w:type="spellEnd"/>
           </w:p>
         </w:tc>
         <w:tc>
@@ -11766,7 +11253,6 @@
                 <w:szCs w:val="20"/>
               </w:rPr>
             </w:pPr>
-            <w:proofErr w:type="spellStart"/>
             <w:r>
               <w:rPr>
                 <w:rFonts w:ascii="Courier New" w:hAnsi="Courier New" w:cs="Courier New"/>
@@ -11778,7 +11264,6 @@
               </w:rPr>
               <w:t>Lyte.System.Seperator</w:t>
             </w:r>
-            <w:proofErr w:type="spellEnd"/>
           </w:p>
         </w:tc>
         <w:tc>
@@ -12013,7 +11498,6 @@
                 <w:szCs w:val="20"/>
               </w:rPr>
             </w:pPr>
-            <w:proofErr w:type="spellStart"/>
             <w:r>
               <w:rPr>
                 <w:rFonts w:ascii="Courier New" w:hAnsi="Courier New" w:cs="Courier New"/>
@@ -12024,7 +11508,6 @@
               </w:rPr>
               <w:t>Lyte.Util.CharToInt</w:t>
             </w:r>
-            <w:proofErr w:type="spellEnd"/>
           </w:p>
         </w:tc>
         <w:tc>
@@ -12108,7 +11591,6 @@
                 <w:szCs w:val="20"/>
               </w:rPr>
             </w:pPr>
-            <w:proofErr w:type="spellStart"/>
             <w:r>
               <w:rPr>
                 <w:rFonts w:ascii="Courier New" w:hAnsi="Courier New" w:cs="Courier New"/>
@@ -12119,7 +11601,6 @@
               </w:rPr>
               <w:t>Lyte.Util.Concatenate</w:t>
             </w:r>
-            <w:proofErr w:type="spellEnd"/>
           </w:p>
         </w:tc>
         <w:tc>
@@ -12210,7 +11691,6 @@
                 <w:szCs w:val="20"/>
               </w:rPr>
             </w:pPr>
-            <w:proofErr w:type="spellStart"/>
             <w:r>
               <w:rPr>
                 <w:rFonts w:ascii="Courier New" w:hAnsi="Courier New" w:cs="Courier New"/>
@@ -12221,7 +11701,6 @@
               </w:rPr>
               <w:t>Lyte.Util.EscapeString</w:t>
             </w:r>
-            <w:proofErr w:type="spellEnd"/>
           </w:p>
         </w:tc>
         <w:tc>
@@ -12312,7 +11791,6 @@
                 <w:szCs w:val="20"/>
               </w:rPr>
             </w:pPr>
-            <w:proofErr w:type="spellStart"/>
             <w:r>
               <w:rPr>
                 <w:rFonts w:ascii="Courier New" w:hAnsi="Courier New" w:cs="Courier New"/>
@@ -12323,7 +11801,6 @@
               </w:rPr>
               <w:t>Lyte.Util.Instantiate</w:t>
             </w:r>
-            <w:proofErr w:type="spellEnd"/>
           </w:p>
         </w:tc>
         <w:tc>
@@ -12389,23 +11866,7 @@
                 <w:rFonts w:ascii="Calibri" w:eastAsia="Times New Roman" w:hAnsi="Calibri" w:cs="Times New Roman"/>
                 <w:color w:val="000000"/>
               </w:rPr>
-              <w:t xml:space="preserve">Instantiates an object template, calling </w:t>
-            </w:r>
-            <w:proofErr w:type="spellStart"/>
-            <w:r>
-              <w:rPr>
-                <w:rFonts w:ascii="Calibri" w:eastAsia="Times New Roman" w:hAnsi="Calibri" w:cs="Times New Roman"/>
-                <w:color w:val="000000"/>
-              </w:rPr>
-              <w:t>its</w:t>
-            </w:r>
-            <w:proofErr w:type="spellEnd"/>
-            <w:r>
-              <w:rPr>
-                <w:rFonts w:ascii="Calibri" w:eastAsia="Times New Roman" w:hAnsi="Calibri" w:cs="Times New Roman"/>
-                <w:color w:val="000000"/>
-              </w:rPr>
-              <w:t xml:space="preserve"> __constructor. For more details see </w:t>
+              <w:t xml:space="preserve">Instantiates an object template, calling its __constructor. For more details see </w:t>
             </w:r>
             <w:r>
               <w:rPr>
@@ -12413,18 +11874,8 @@
                 <w:color w:val="000000"/>
                 <w:u w:val="single"/>
               </w:rPr>
-              <w:t xml:space="preserve">Template &amp; </w:t>
-            </w:r>
-            <w:proofErr w:type="spellStart"/>
-            <w:r>
-              <w:rPr>
-                <w:rFonts w:ascii="Calibri" w:eastAsia="Times New Roman" w:hAnsi="Calibri" w:cs="Times New Roman"/>
-                <w:color w:val="000000"/>
-                <w:u w:val="single"/>
-              </w:rPr>
-              <w:t>Mixins</w:t>
-            </w:r>
-            <w:proofErr w:type="spellEnd"/>
+              <w:t>Template &amp; Mixins</w:t>
+            </w:r>
             <w:r>
               <w:rPr>
                 <w:rFonts w:ascii="Calibri" w:eastAsia="Times New Roman" w:hAnsi="Calibri" w:cs="Times New Roman"/>
@@ -12462,7 +11913,6 @@
                 <w:szCs w:val="20"/>
               </w:rPr>
             </w:pPr>
-            <w:proofErr w:type="spellStart"/>
             <w:r>
               <w:rPr>
                 <w:rFonts w:ascii="Courier New" w:hAnsi="Courier New" w:cs="Courier New"/>
@@ -12473,7 +11923,6 @@
               </w:rPr>
               <w:t>Lyte.Util.IntToChar</w:t>
             </w:r>
-            <w:proofErr w:type="spellEnd"/>
           </w:p>
         </w:tc>
         <w:tc>
@@ -12557,7 +12006,6 @@
                 <w:szCs w:val="20"/>
               </w:rPr>
             </w:pPr>
-            <w:proofErr w:type="spellStart"/>
             <w:r>
               <w:rPr>
                 <w:rFonts w:ascii="Courier New" w:hAnsi="Courier New" w:cs="Courier New"/>
@@ -12568,7 +12016,6 @@
               </w:rPr>
               <w:t>Lyte.Util.IsMixedWith</w:t>
             </w:r>
-            <w:proofErr w:type="spellEnd"/>
           </w:p>
         </w:tc>
         <w:tc>
@@ -12591,23 +12038,13 @@
                 <w:szCs w:val="20"/>
               </w:rPr>
             </w:pPr>
-            <w:proofErr w:type="spellStart"/>
             <w:r>
               <w:rPr>
                 <w:rFonts w:ascii="Courier New" w:hAnsi="Courier New" w:cs="Courier New"/>
                 <w:sz w:val="20"/>
                 <w:szCs w:val="20"/>
               </w:rPr>
-              <w:t>MixedWith</w:t>
-            </w:r>
-            <w:proofErr w:type="spellEnd"/>
-            <w:r>
-              <w:rPr>
-                <w:rFonts w:ascii="Courier New" w:hAnsi="Courier New" w:cs="Courier New"/>
-                <w:sz w:val="20"/>
-                <w:szCs w:val="20"/>
-              </w:rPr>
-              <w:t>?</w:t>
+              <w:t>MixedWith?</w:t>
             </w:r>
           </w:p>
         </w:tc>
@@ -12637,23 +12074,7 @@
                 <w:rFonts w:ascii="Calibri" w:eastAsia="Times New Roman" w:hAnsi="Calibri" w:cs="Times New Roman"/>
                 <w:color w:val="000000"/>
               </w:rPr>
-              <w:t xml:space="preserve">Checks to see if an object is mixed with a </w:t>
-            </w:r>
-            <w:proofErr w:type="spellStart"/>
-            <w:r>
-              <w:rPr>
-                <w:rFonts w:ascii="Calibri" w:eastAsia="Times New Roman" w:hAnsi="Calibri" w:cs="Times New Roman"/>
-                <w:color w:val="000000"/>
-              </w:rPr>
-              <w:t>mixin</w:t>
-            </w:r>
-            <w:proofErr w:type="spellEnd"/>
-            <w:r>
-              <w:rPr>
-                <w:rFonts w:ascii="Calibri" w:eastAsia="Times New Roman" w:hAnsi="Calibri" w:cs="Times New Roman"/>
-                <w:color w:val="000000"/>
-              </w:rPr>
-              <w:t xml:space="preserve">.  For more details see </w:t>
+              <w:t xml:space="preserve">Checks to see if an object is mixed with a mixin.  For more details see </w:t>
             </w:r>
             <w:r>
               <w:rPr>
@@ -12661,18 +12082,8 @@
                 <w:color w:val="000000"/>
                 <w:u w:val="single"/>
               </w:rPr>
-              <w:t xml:space="preserve">Template &amp; </w:t>
-            </w:r>
-            <w:proofErr w:type="spellStart"/>
-            <w:r>
-              <w:rPr>
-                <w:rFonts w:ascii="Calibri" w:eastAsia="Times New Roman" w:hAnsi="Calibri" w:cs="Times New Roman"/>
-                <w:color w:val="000000"/>
-                <w:u w:val="single"/>
-              </w:rPr>
-              <w:t>Mixins</w:t>
-            </w:r>
-            <w:proofErr w:type="spellEnd"/>
+              <w:t>Template &amp; Mixins</w:t>
+            </w:r>
             <w:r>
               <w:rPr>
                 <w:rFonts w:ascii="Calibri" w:eastAsia="Times New Roman" w:hAnsi="Calibri" w:cs="Times New Roman"/>
@@ -12710,7 +12121,6 @@
                 <w:szCs w:val="20"/>
               </w:rPr>
             </w:pPr>
-            <w:proofErr w:type="spellStart"/>
             <w:r>
               <w:rPr>
                 <w:rFonts w:ascii="Courier New" w:hAnsi="Courier New" w:cs="Courier New"/>
@@ -12721,7 +12131,6 @@
               </w:rPr>
               <w:t>Lyte.Util.MakeList</w:t>
             </w:r>
-            <w:proofErr w:type="spellEnd"/>
           </w:p>
         </w:tc>
         <w:tc>
@@ -12744,7 +12153,6 @@
                 <w:szCs w:val="20"/>
               </w:rPr>
             </w:pPr>
-            <w:proofErr w:type="spellStart"/>
             <w:r>
               <w:rPr>
                 <w:rFonts w:ascii="Courier New" w:hAnsi="Courier New" w:cs="Courier New"/>
@@ -12753,7 +12161,6 @@
               </w:rPr>
               <w:t>MakeList</w:t>
             </w:r>
-            <w:proofErr w:type="spellEnd"/>
           </w:p>
         </w:tc>
         <w:tc>
@@ -12829,7 +12236,6 @@
                 <w:szCs w:val="20"/>
               </w:rPr>
             </w:pPr>
-            <w:proofErr w:type="spellStart"/>
             <w:r>
               <w:rPr>
                 <w:rFonts w:ascii="Courier New" w:hAnsi="Courier New" w:cs="Courier New"/>
@@ -12840,7 +12246,6 @@
               </w:rPr>
               <w:t>Lyte.Util.MixWith</w:t>
             </w:r>
-            <w:proofErr w:type="spellEnd"/>
           </w:p>
         </w:tc>
         <w:tc>
@@ -12863,7 +12268,6 @@
                 <w:szCs w:val="20"/>
               </w:rPr>
             </w:pPr>
-            <w:proofErr w:type="spellStart"/>
             <w:r>
               <w:rPr>
                 <w:rFonts w:ascii="Courier New" w:hAnsi="Courier New" w:cs="Courier New"/>
@@ -12872,7 +12276,6 @@
               </w:rPr>
               <w:t>MixWith</w:t>
             </w:r>
-            <w:proofErr w:type="spellEnd"/>
           </w:p>
         </w:tc>
         <w:tc>
@@ -12901,23 +12304,7 @@
                 <w:rFonts w:ascii="Calibri" w:eastAsia="Times New Roman" w:hAnsi="Calibri" w:cs="Times New Roman"/>
                 <w:color w:val="000000"/>
               </w:rPr>
-              <w:t xml:space="preserve">Mixes an object with a </w:t>
-            </w:r>
-            <w:proofErr w:type="spellStart"/>
-            <w:r>
-              <w:rPr>
-                <w:rFonts w:ascii="Calibri" w:eastAsia="Times New Roman" w:hAnsi="Calibri" w:cs="Times New Roman"/>
-                <w:color w:val="000000"/>
-              </w:rPr>
-              <w:t>mixin</w:t>
-            </w:r>
-            <w:proofErr w:type="spellEnd"/>
-            <w:r>
-              <w:rPr>
-                <w:rFonts w:ascii="Calibri" w:eastAsia="Times New Roman" w:hAnsi="Calibri" w:cs="Times New Roman"/>
-                <w:color w:val="000000"/>
-              </w:rPr>
-              <w:t xml:space="preserve">. For more details see </w:t>
+              <w:t xml:space="preserve">Mixes an object with a mixin. For more details see </w:t>
             </w:r>
             <w:r>
               <w:rPr>
@@ -12925,18 +12312,8 @@
                 <w:color w:val="000000"/>
                 <w:u w:val="single"/>
               </w:rPr>
-              <w:t xml:space="preserve">Template &amp; </w:t>
-            </w:r>
-            <w:proofErr w:type="spellStart"/>
-            <w:r>
-              <w:rPr>
-                <w:rFonts w:ascii="Calibri" w:eastAsia="Times New Roman" w:hAnsi="Calibri" w:cs="Times New Roman"/>
-                <w:color w:val="000000"/>
-                <w:u w:val="single"/>
-              </w:rPr>
-              <w:t>Mixins</w:t>
-            </w:r>
-            <w:proofErr w:type="spellEnd"/>
+              <w:t>Template &amp; Mixins</w:t>
+            </w:r>
             <w:r>
               <w:rPr>
                 <w:rFonts w:ascii="Calibri" w:eastAsia="Times New Roman" w:hAnsi="Calibri" w:cs="Times New Roman"/>
@@ -12974,7 +12351,6 @@
                 <w:szCs w:val="20"/>
               </w:rPr>
             </w:pPr>
-            <w:proofErr w:type="spellStart"/>
             <w:r>
               <w:rPr>
                 <w:rFonts w:ascii="Courier New" w:hAnsi="Courier New" w:cs="Courier New"/>
@@ -12985,7 +12361,6 @@
               </w:rPr>
               <w:t>Lyte.Util.UnescapeString</w:t>
             </w:r>
-            <w:proofErr w:type="spellEnd"/>
           </w:p>
         </w:tc>
         <w:tc>
@@ -13039,21 +12414,12 @@
               </w:rPr>
               <w:t> </w:t>
             </w:r>
-            <w:proofErr w:type="spellStart"/>
-            <w:r>
-              <w:rPr>
-                <w:rFonts w:ascii="Calibri" w:eastAsia="Times New Roman" w:hAnsi="Calibri" w:cs="Times New Roman"/>
-                <w:color w:val="000000"/>
-              </w:rPr>
-              <w:t>Unescapes</w:t>
-            </w:r>
-            <w:proofErr w:type="spellEnd"/>
-            <w:r>
-              <w:rPr>
-                <w:rFonts w:ascii="Calibri" w:eastAsia="Times New Roman" w:hAnsi="Calibri" w:cs="Times New Roman"/>
-                <w:color w:val="000000"/>
-              </w:rPr>
-              <w:t xml:space="preserve"> any special characters within a string.</w:t>
+            <w:r>
+              <w:rPr>
+                <w:rFonts w:ascii="Calibri" w:eastAsia="Times New Roman" w:hAnsi="Calibri" w:cs="Times New Roman"/>
+                <w:color w:val="000000"/>
+              </w:rPr>
+              <w:t>Unescapes any special characters within a string.</w:t>
             </w:r>
           </w:p>
         </w:tc>
@@ -13241,7 +12607,6 @@
                 <w:szCs w:val="20"/>
               </w:rPr>
             </w:pPr>
-            <w:proofErr w:type="spellStart"/>
             <w:r>
               <w:rPr>
                 <w:rFonts w:ascii="Courier New" w:hAnsi="Courier New" w:cs="Courier New"/>
@@ -13252,7 +12617,6 @@
               </w:rPr>
               <w:t>Lyte.Error.Raise</w:t>
             </w:r>
-            <w:proofErr w:type="spellEnd"/>
           </w:p>
         </w:tc>
         <w:tc>
@@ -13343,7 +12707,6 @@
                 <w:szCs w:val="20"/>
               </w:rPr>
             </w:pPr>
-            <w:proofErr w:type="spellStart"/>
             <w:r>
               <w:rPr>
                 <w:rFonts w:ascii="Courier New" w:hAnsi="Courier New" w:cs="Courier New"/>
@@ -13354,7 +12717,6 @@
               </w:rPr>
               <w:t>Lyte.Error.Try</w:t>
             </w:r>
-            <w:proofErr w:type="spellEnd"/>
           </w:p>
         </w:tc>
         <w:tc>
@@ -13585,7 +12947,6 @@
                 <w:szCs w:val="20"/>
               </w:rPr>
             </w:pPr>
-            <w:proofErr w:type="spellStart"/>
             <w:r>
               <w:rPr>
                 <w:rFonts w:ascii="Courier New" w:hAnsi="Courier New" w:cs="Courier New"/>
@@ -13597,7 +12958,6 @@
               </w:rPr>
               <w:t>Lyte.Reflect.Clone</w:t>
             </w:r>
-            <w:proofErr w:type="spellEnd"/>
           </w:p>
         </w:tc>
         <w:tc>
@@ -13683,7 +13043,6 @@
                 <w:szCs w:val="20"/>
               </w:rPr>
             </w:pPr>
-            <w:proofErr w:type="spellStart"/>
             <w:r>
               <w:rPr>
                 <w:rFonts w:ascii="Courier New" w:hAnsi="Courier New" w:cs="Courier New"/>
@@ -13695,7 +13054,6 @@
               </w:rPr>
               <w:t>Lyte.Reflect.DeepClone</w:t>
             </w:r>
-            <w:proofErr w:type="spellEnd"/>
           </w:p>
         </w:tc>
         <w:tc>
@@ -13780,7 +13138,6 @@
                 <w:szCs w:val="20"/>
               </w:rPr>
             </w:pPr>
-            <w:proofErr w:type="spellStart"/>
             <w:r>
               <w:rPr>
                 <w:rFonts w:ascii="Courier New" w:hAnsi="Courier New" w:cs="Courier New"/>
@@ -13791,7 +13148,6 @@
               </w:rPr>
               <w:t>Lyte.Reflect.Finalize</w:t>
             </w:r>
-            <w:proofErr w:type="spellEnd"/>
           </w:p>
         </w:tc>
         <w:tc>
@@ -13882,7 +13238,6 @@
                 <w:szCs w:val="20"/>
               </w:rPr>
             </w:pPr>
-            <w:proofErr w:type="spellStart"/>
             <w:r>
               <w:rPr>
                 <w:rFonts w:ascii="Courier New" w:hAnsi="Courier New" w:cs="Courier New"/>
@@ -13893,7 +13248,6 @@
               </w:rPr>
               <w:t>Lyte.Reflect.Get</w:t>
             </w:r>
-            <w:proofErr w:type="spellEnd"/>
           </w:p>
         </w:tc>
         <w:tc>
@@ -13983,7 +13337,6 @@
                 <w:szCs w:val="20"/>
               </w:rPr>
             </w:pPr>
-            <w:proofErr w:type="spellStart"/>
             <w:r>
               <w:rPr>
                 <w:rFonts w:ascii="Courier New" w:hAnsi="Courier New" w:cs="Courier New"/>
@@ -13994,7 +13347,6 @@
               </w:rPr>
               <w:t>Lyte.Reflect.GetProperties</w:t>
             </w:r>
-            <w:proofErr w:type="spellEnd"/>
           </w:p>
         </w:tc>
         <w:tc>
@@ -14210,22 +13562,22 @@
             <w:pPr>
               <w:rPr>
                 <w:rFonts w:ascii="Courier New" w:hAnsi="Courier New" w:cs="Courier New"/>
+                <w:b/>
                 <w:color w:val="FFFFFF" w:themeColor="background1"/>
                 <w:sz w:val="20"/>
                 <w:szCs w:val="20"/>
               </w:rPr>
             </w:pPr>
-            <w:proofErr w:type="spellStart"/>
             <w:r>
               <w:rPr>
                 <w:rFonts w:ascii="Courier New" w:hAnsi="Courier New" w:cs="Courier New"/>
+                <w:b/>
                 <w:color w:val="FFFFFF" w:themeColor="background1"/>
                 <w:sz w:val="20"/>
                 <w:szCs w:val="20"/>
               </w:rPr>
               <w:t>Lyte.IO.Echo</w:t>
             </w:r>
-            <w:proofErr w:type="spellEnd"/>
           </w:p>
         </w:tc>
         <w:tc>
@@ -14283,23 +13635,7 @@
                 <w:rFonts w:ascii="Calibri" w:eastAsia="Times New Roman" w:hAnsi="Calibri" w:cs="Times New Roman"/>
                 <w:color w:val="000000"/>
               </w:rPr>
-              <w:t xml:space="preserve">Writes a string to </w:t>
-            </w:r>
-            <w:proofErr w:type="spellStart"/>
-            <w:r>
-              <w:rPr>
-                <w:rFonts w:ascii="Calibri" w:eastAsia="Times New Roman" w:hAnsi="Calibri" w:cs="Times New Roman"/>
-                <w:color w:val="000000"/>
-              </w:rPr>
-              <w:t>StdOut</w:t>
-            </w:r>
-            <w:proofErr w:type="spellEnd"/>
-            <w:r>
-              <w:rPr>
-                <w:rFonts w:ascii="Calibri" w:eastAsia="Times New Roman" w:hAnsi="Calibri" w:cs="Times New Roman"/>
-                <w:color w:val="000000"/>
-              </w:rPr>
-              <w:t xml:space="preserve"> or another stream (if given)</w:t>
+              <w:t>Writes a string to StdOut or another stream (if given)</w:t>
             </w:r>
           </w:p>
         </w:tc>
@@ -14325,22 +13661,22 @@
             <w:pPr>
               <w:rPr>
                 <w:rFonts w:ascii="Courier New" w:hAnsi="Courier New" w:cs="Courier New"/>
+                <w:b/>
                 <w:color w:val="FFFFFF" w:themeColor="background1"/>
                 <w:sz w:val="20"/>
                 <w:szCs w:val="20"/>
               </w:rPr>
             </w:pPr>
-            <w:proofErr w:type="spellStart"/>
             <w:r>
               <w:rPr>
                 <w:rFonts w:ascii="Courier New" w:hAnsi="Courier New" w:cs="Courier New"/>
+                <w:b/>
                 <w:color w:val="FFFFFF" w:themeColor="background1"/>
                 <w:sz w:val="20"/>
                 <w:szCs w:val="20"/>
               </w:rPr>
               <w:t>Lyte.IO.EchoLn</w:t>
             </w:r>
-            <w:proofErr w:type="spellEnd"/>
           </w:p>
         </w:tc>
         <w:tc>
@@ -14362,7 +13698,6 @@
                 <w:szCs w:val="20"/>
               </w:rPr>
             </w:pPr>
-            <w:proofErr w:type="spellStart"/>
             <w:r>
               <w:rPr>
                 <w:rFonts w:ascii="Courier New" w:hAnsi="Courier New" w:cs="Courier New"/>
@@ -14371,7 +13706,6 @@
               </w:rPr>
               <w:t>EchoLn</w:t>
             </w:r>
-            <w:proofErr w:type="spellEnd"/>
           </w:p>
         </w:tc>
         <w:tc>
@@ -14400,39 +13734,7 @@
                 <w:rFonts w:ascii="Calibri" w:eastAsia="Times New Roman" w:hAnsi="Calibri" w:cs="Times New Roman"/>
                 <w:color w:val="000000"/>
               </w:rPr>
-              <w:t xml:space="preserve">Writes a string to </w:t>
-            </w:r>
-            <w:proofErr w:type="spellStart"/>
-            <w:r>
-              <w:rPr>
-                <w:rFonts w:ascii="Calibri" w:eastAsia="Times New Roman" w:hAnsi="Calibri" w:cs="Times New Roman"/>
-                <w:color w:val="000000"/>
-              </w:rPr>
-              <w:t>StdOut</w:t>
-            </w:r>
-            <w:proofErr w:type="spellEnd"/>
-            <w:r>
-              <w:rPr>
-                <w:rFonts w:ascii="Calibri" w:eastAsia="Times New Roman" w:hAnsi="Calibri" w:cs="Times New Roman"/>
-                <w:color w:val="000000"/>
-              </w:rPr>
-              <w:t xml:space="preserve"> or another stream (if given) with an </w:t>
-            </w:r>
-            <w:proofErr w:type="spellStart"/>
-            <w:r>
-              <w:rPr>
-                <w:rFonts w:ascii="Calibri" w:eastAsia="Times New Roman" w:hAnsi="Calibri" w:cs="Times New Roman"/>
-                <w:color w:val="000000"/>
-              </w:rPr>
-              <w:t>endline</w:t>
-            </w:r>
-            <w:proofErr w:type="spellEnd"/>
-            <w:r>
-              <w:rPr>
-                <w:rFonts w:ascii="Calibri" w:eastAsia="Times New Roman" w:hAnsi="Calibri" w:cs="Times New Roman"/>
-                <w:color w:val="000000"/>
-              </w:rPr>
-              <w:t xml:space="preserve"> character</w:t>
+              <w:t>Writes a string to StdOut or another stream (if given) with an endline character</w:t>
             </w:r>
           </w:p>
         </w:tc>
@@ -14458,22 +13760,22 @@
             <w:pPr>
               <w:rPr>
                 <w:rFonts w:ascii="Courier New" w:hAnsi="Courier New" w:cs="Courier New"/>
+                <w:b/>
                 <w:color w:val="FFFFFF" w:themeColor="background1"/>
                 <w:sz w:val="20"/>
                 <w:szCs w:val="20"/>
               </w:rPr>
             </w:pPr>
-            <w:proofErr w:type="spellStart"/>
             <w:r>
               <w:rPr>
                 <w:rFonts w:ascii="Courier New" w:hAnsi="Courier New" w:cs="Courier New"/>
+                <w:b/>
                 <w:color w:val="FFFFFF" w:themeColor="background1"/>
                 <w:sz w:val="20"/>
                 <w:szCs w:val="20"/>
               </w:rPr>
               <w:t>Lyte.IO.OpenFile</w:t>
             </w:r>
-            <w:proofErr w:type="spellEnd"/>
           </w:p>
         </w:tc>
         <w:tc>
@@ -14495,7 +13797,6 @@
                 <w:szCs w:val="20"/>
               </w:rPr>
             </w:pPr>
-            <w:proofErr w:type="spellStart"/>
             <w:r>
               <w:rPr>
                 <w:rFonts w:ascii="Courier New" w:hAnsi="Courier New" w:cs="Courier New"/>
@@ -14504,7 +13805,6 @@
               </w:rPr>
               <w:t>OpenFile</w:t>
             </w:r>
-            <w:proofErr w:type="spellEnd"/>
           </w:p>
         </w:tc>
         <w:tc>
@@ -14559,22 +13859,22 @@
             <w:pPr>
               <w:rPr>
                 <w:rFonts w:ascii="Courier New" w:hAnsi="Courier New" w:cs="Courier New"/>
+                <w:b/>
                 <w:color w:val="FFFFFF" w:themeColor="background1"/>
                 <w:sz w:val="20"/>
                 <w:szCs w:val="20"/>
               </w:rPr>
             </w:pPr>
-            <w:proofErr w:type="spellStart"/>
             <w:r>
               <w:rPr>
                 <w:rFonts w:ascii="Courier New" w:hAnsi="Courier New" w:cs="Courier New"/>
+                <w:b/>
                 <w:color w:val="FFFFFF" w:themeColor="background1"/>
                 <w:sz w:val="20"/>
                 <w:szCs w:val="20"/>
               </w:rPr>
               <w:t>Lyte.IO.Read</w:t>
             </w:r>
-            <w:proofErr w:type="spellEnd"/>
           </w:p>
         </w:tc>
         <w:tc>
@@ -14632,17 +13932,8 @@
                 <w:rFonts w:ascii="Calibri" w:eastAsia="Times New Roman" w:hAnsi="Calibri" w:cs="Times New Roman"/>
                 <w:color w:val="000000"/>
               </w:rPr>
-              <w:t xml:space="preserve">Reads a string from </w:t>
-            </w:r>
-            <w:proofErr w:type="spellStart"/>
-            <w:r>
-              <w:rPr>
-                <w:rFonts w:ascii="Calibri" w:eastAsia="Times New Roman" w:hAnsi="Calibri" w:cs="Times New Roman"/>
-                <w:color w:val="000000"/>
-              </w:rPr>
-              <w:t>StdIn</w:t>
-            </w:r>
-            <w:proofErr w:type="spellEnd"/>
+              <w:t>Reads a string from StdIn</w:t>
+            </w:r>
           </w:p>
         </w:tc>
       </w:tr>
@@ -14667,22 +13958,22 @@
             <w:pPr>
               <w:rPr>
                 <w:rFonts w:ascii="Courier New" w:hAnsi="Courier New" w:cs="Courier New"/>
+                <w:b/>
                 <w:color w:val="FFFFFF" w:themeColor="background1"/>
                 <w:sz w:val="20"/>
                 <w:szCs w:val="20"/>
               </w:rPr>
             </w:pPr>
-            <w:proofErr w:type="spellStart"/>
             <w:r>
               <w:rPr>
                 <w:rFonts w:ascii="Courier New" w:hAnsi="Courier New" w:cs="Courier New"/>
+                <w:b/>
                 <w:color w:val="FFFFFF" w:themeColor="background1"/>
                 <w:sz w:val="20"/>
                 <w:szCs w:val="20"/>
               </w:rPr>
               <w:t>Lyte.IO.ReadLn</w:t>
             </w:r>
-            <w:proofErr w:type="spellEnd"/>
           </w:p>
         </w:tc>
         <w:tc>
@@ -14704,7 +13995,6 @@
                 <w:szCs w:val="20"/>
               </w:rPr>
             </w:pPr>
-            <w:proofErr w:type="spellStart"/>
             <w:r>
               <w:rPr>
                 <w:rFonts w:ascii="Courier New" w:hAnsi="Courier New" w:cs="Courier New"/>
@@ -14713,7 +14003,6 @@
               </w:rPr>
               <w:t>ReadLn</w:t>
             </w:r>
-            <w:proofErr w:type="spellEnd"/>
           </w:p>
         </w:tc>
         <w:tc>
@@ -14742,17 +14031,8 @@
                 <w:rFonts w:ascii="Calibri" w:eastAsia="Times New Roman" w:hAnsi="Calibri" w:cs="Times New Roman"/>
                 <w:color w:val="000000"/>
               </w:rPr>
-              <w:t xml:space="preserve">Reads a line from </w:t>
-            </w:r>
-            <w:proofErr w:type="spellStart"/>
-            <w:r>
-              <w:rPr>
-                <w:rFonts w:ascii="Calibri" w:eastAsia="Times New Roman" w:hAnsi="Calibri" w:cs="Times New Roman"/>
-                <w:color w:val="000000"/>
-              </w:rPr>
-              <w:t>StdIn</w:t>
-            </w:r>
-            <w:proofErr w:type="spellEnd"/>
+              <w:t>Reads a line from StdIn</w:t>
+            </w:r>
           </w:p>
         </w:tc>
       </w:tr>
@@ -14777,22 +14057,22 @@
             <w:pPr>
               <w:rPr>
                 <w:rFonts w:ascii="Courier New" w:hAnsi="Courier New" w:cs="Courier New"/>
+                <w:b/>
                 <w:color w:val="FFFFFF" w:themeColor="background1"/>
                 <w:sz w:val="20"/>
                 <w:szCs w:val="20"/>
               </w:rPr>
             </w:pPr>
-            <w:proofErr w:type="spellStart"/>
             <w:r>
               <w:rPr>
                 <w:rFonts w:ascii="Courier New" w:hAnsi="Courier New" w:cs="Courier New"/>
+                <w:b/>
                 <w:color w:val="FFFFFF" w:themeColor="background1"/>
                 <w:sz w:val="20"/>
                 <w:szCs w:val="20"/>
               </w:rPr>
               <w:t>Lyte.IO.StdIn</w:t>
             </w:r>
-            <w:proofErr w:type="spellEnd"/>
           </w:p>
         </w:tc>
         <w:tc>
@@ -14814,7 +14094,6 @@
                 <w:szCs w:val="20"/>
               </w:rPr>
             </w:pPr>
-            <w:proofErr w:type="spellStart"/>
             <w:r>
               <w:rPr>
                 <w:rFonts w:ascii="Courier New" w:hAnsi="Courier New" w:cs="Courier New"/>
@@ -14823,7 +14102,6 @@
               </w:rPr>
               <w:t>StdIn</w:t>
             </w:r>
-            <w:proofErr w:type="spellEnd"/>
           </w:p>
         </w:tc>
         <w:tc>
@@ -14878,22 +14156,22 @@
             <w:pPr>
               <w:rPr>
                 <w:rFonts w:ascii="Courier New" w:hAnsi="Courier New" w:cs="Courier New"/>
+                <w:b/>
                 <w:color w:val="FFFFFF" w:themeColor="background1"/>
                 <w:sz w:val="20"/>
                 <w:szCs w:val="20"/>
               </w:rPr>
             </w:pPr>
-            <w:proofErr w:type="spellStart"/>
             <w:r>
               <w:rPr>
                 <w:rFonts w:ascii="Courier New" w:hAnsi="Courier New" w:cs="Courier New"/>
+                <w:b/>
                 <w:color w:val="FFFFFF" w:themeColor="background1"/>
                 <w:sz w:val="20"/>
                 <w:szCs w:val="20"/>
               </w:rPr>
               <w:t>Lyte.IO.StdErr</w:t>
             </w:r>
-            <w:proofErr w:type="spellEnd"/>
           </w:p>
         </w:tc>
         <w:tc>
@@ -14915,7 +14193,6 @@
                 <w:szCs w:val="20"/>
               </w:rPr>
             </w:pPr>
-            <w:proofErr w:type="spellStart"/>
             <w:r>
               <w:rPr>
                 <w:rFonts w:ascii="Courier New" w:hAnsi="Courier New" w:cs="Courier New"/>
@@ -14924,7 +14201,6 @@
               </w:rPr>
               <w:t>StdErr</w:t>
             </w:r>
-            <w:proofErr w:type="spellEnd"/>
           </w:p>
         </w:tc>
         <w:tc>
@@ -14979,22 +14255,22 @@
             <w:pPr>
               <w:rPr>
                 <w:rFonts w:ascii="Courier New" w:hAnsi="Courier New" w:cs="Courier New"/>
+                <w:b/>
                 <w:color w:val="FFFFFF" w:themeColor="background1"/>
                 <w:sz w:val="20"/>
                 <w:szCs w:val="20"/>
               </w:rPr>
             </w:pPr>
-            <w:proofErr w:type="spellStart"/>
             <w:r>
               <w:rPr>
                 <w:rFonts w:ascii="Courier New" w:hAnsi="Courier New" w:cs="Courier New"/>
+                <w:b/>
                 <w:color w:val="FFFFFF" w:themeColor="background1"/>
                 <w:sz w:val="20"/>
                 <w:szCs w:val="20"/>
               </w:rPr>
               <w:t>Lyte.IO.StdOut</w:t>
             </w:r>
-            <w:proofErr w:type="spellEnd"/>
           </w:p>
         </w:tc>
         <w:tc>
@@ -15016,7 +14292,6 @@
                 <w:szCs w:val="20"/>
               </w:rPr>
             </w:pPr>
-            <w:proofErr w:type="spellStart"/>
             <w:r>
               <w:rPr>
                 <w:rFonts w:ascii="Courier New" w:hAnsi="Courier New" w:cs="Courier New"/>
@@ -15025,7 +14300,6 @@
               </w:rPr>
               <w:t>StdOut</w:t>
             </w:r>
-            <w:proofErr w:type="spellEnd"/>
           </w:p>
         </w:tc>
         <w:tc>
@@ -15060,7 +14334,805 @@
         </w:tc>
       </w:tr>
     </w:tbl>
+    <w:p/>
     <w:p>
+      <w:pPr>
+        <w:pStyle w:val="Heading1"/>
+      </w:pPr>
+      <w:r>
+        <w:lastRenderedPageBreak/>
+        <w:t>Working with Objects</w:t>
+      </w:r>
+    </w:p>
+    <w:p>
+      <w:pPr>
+        <w:pStyle w:val="Heading2"/>
+      </w:pPr>
+      <w:r>
+        <w:t>A Word of Caution</w:t>
+      </w:r>
+    </w:p>
+    <w:p>
+      <w:r>
+        <w:t>In Lytescript,</w:t>
+      </w:r>
+      <w:r>
+        <w:t xml:space="preserve"> the underlying type for all keys is </w:t>
+      </w:r>
+      <w:r>
+        <w:rPr>
+          <w:rFonts w:ascii="Courier New" w:hAnsi="Courier New" w:cs="Courier New"/>
+          <w:sz w:val="20"/>
+        </w:rPr>
+        <w:t>s</w:t>
+      </w:r>
+      <w:r>
+        <w:rPr>
+          <w:rFonts w:ascii="Courier New" w:hAnsi="Courier New" w:cs="Courier New"/>
+          <w:sz w:val="20"/>
+        </w:rPr>
+        <w:t>tring</w:t>
+      </w:r>
+      <w:r>
+        <w:rPr>
+          <w:sz w:val="20"/>
+        </w:rPr>
+        <w:t xml:space="preserve"> </w:t>
+      </w:r>
+      <w:r>
+        <w:t>which means</w:t>
+      </w:r>
+      <w:r>
+        <w:t xml:space="preserve"> one should exercise caution when using numeric strings with trailing zeros as a key (such as in the case of </w:t>
+      </w:r>
+      <w:r>
+        <w:rPr>
+          <w:rFonts w:ascii="Courier New" w:hAnsi="Courier New" w:cs="Courier New"/>
+          <w:sz w:val="20"/>
+          <w:shd w:val="clear" w:color="auto" w:fill="F2F2F2" w:themeFill="background1" w:themeFillShade="F2"/>
+        </w:rPr>
+        <w:t>obj</w:t>
+      </w:r>
+      <w:r>
+        <w:rPr>
+          <w:rFonts w:ascii="Courier New" w:hAnsi="Courier New" w:cs="Courier New"/>
+          <w:sz w:val="20"/>
+          <w:shd w:val="clear" w:color="auto" w:fill="F2F2F2" w:themeFill="background1" w:themeFillShade="F2"/>
+        </w:rPr>
+        <w:t>[</w:t>
+      </w:r>
+      <w:r>
+        <w:rPr>
+          <w:rFonts w:ascii="Courier New" w:hAnsi="Courier New" w:cs="Courier New"/>
+          <w:color w:val="943634" w:themeColor="accent2" w:themeShade="BF"/>
+          <w:sz w:val="20"/>
+          <w:shd w:val="clear" w:color="auto" w:fill="F2F2F2" w:themeFill="background1" w:themeFillShade="F2"/>
+        </w:rPr>
+        <w:t>“1.0”</w:t>
+      </w:r>
+      <w:r>
+        <w:rPr>
+          <w:rFonts w:ascii="Courier New" w:hAnsi="Courier New" w:cs="Courier New"/>
+          <w:sz w:val="20"/>
+          <w:shd w:val="clear" w:color="auto" w:fill="F2F2F2" w:themeFill="background1" w:themeFillShade="F2"/>
+        </w:rPr>
+        <w:t>]</w:t>
+      </w:r>
+      <w:r>
+        <w:t xml:space="preserve">). This is because if one </w:t>
+      </w:r>
+      <w:r>
+        <w:t xml:space="preserve">coerces </w:t>
+      </w:r>
+      <w:r>
+        <w:t>a</w:t>
+      </w:r>
+      <w:r>
+        <w:t xml:space="preserve"> number into a string</w:t>
+      </w:r>
+      <w:r>
+        <w:t xml:space="preserve"> </w:t>
+      </w:r>
+      <w:r>
+        <w:t xml:space="preserve">it </w:t>
+      </w:r>
+      <w:r>
+        <w:t>would</w:t>
+      </w:r>
+      <w:r>
+        <w:t xml:space="preserve"> not have the trailing zeros and </w:t>
+      </w:r>
+      <w:r>
+        <w:t xml:space="preserve">consequently </w:t>
+      </w:r>
+      <w:r>
+        <w:t xml:space="preserve">would not be a valid </w:t>
+      </w:r>
+      <w:r>
+        <w:t>key</w:t>
+      </w:r>
+      <w:r>
+        <w:t xml:space="preserve"> for the object.</w:t>
+      </w:r>
+    </w:p>
+    <w:p>
+      <w:pPr>
+        <w:pStyle w:val="Heading2"/>
+      </w:pPr>
+      <w:r>
+        <w:t>Computed Property Names</w:t>
+      </w:r>
+    </w:p>
+    <w:p>
+      <w:r>
+        <w:rPr>
+          <w:noProof/>
+        </w:rPr>
+        <mc:AlternateContent>
+          <mc:Choice Requires="wps">
+            <w:drawing>
+              <wp:inline distT="0" distB="0" distL="0" distR="0" wp14:anchorId="2DBC0834" wp14:editId="21938550">
+                <wp:extent cx="5943600" cy="571500"/>
+                <wp:effectExtent l="0" t="0" r="0" b="0"/>
+                <wp:docPr id="11" name="Text Box 11"/>
+                <wp:cNvGraphicFramePr>
+                  <a:graphicFrameLocks xmlns:a="http://schemas.openxmlformats.org/drawingml/2006/main"/>
+                </wp:cNvGraphicFramePr>
+                <a:graphic xmlns:a="http://schemas.openxmlformats.org/drawingml/2006/main">
+                  <a:graphicData uri="http://schemas.microsoft.com/office/word/2010/wordprocessingShape">
+                    <wps:wsp>
+                      <wps:cNvSpPr txBox="1">
+                        <a:spLocks noChangeArrowheads="1"/>
+                      </wps:cNvSpPr>
+                      <wps:spPr bwMode="auto">
+                        <a:xfrm>
+                          <a:off x="0" y="0"/>
+                          <a:ext cx="5943600" cy="571500"/>
+                        </a:xfrm>
+                        <a:prstGeom prst="rect">
+                          <a:avLst/>
+                        </a:prstGeom>
+                        <a:solidFill>
+                          <a:schemeClr val="bg1">
+                            <a:lumMod val="95000"/>
+                          </a:schemeClr>
+                        </a:solidFill>
+                        <a:ln w="9525">
+                          <a:noFill/>
+                          <a:miter lim="800000"/>
+                          <a:headEnd/>
+                          <a:tailEnd/>
+                        </a:ln>
+                      </wps:spPr>
+                      <wps:txbx>
+                        <w:txbxContent>
+                          <w:p>
+                            <w:pPr>
+                              <w:rPr>
+                                <w:rFonts w:ascii="Courier New" w:hAnsi="Courier New" w:cs="Courier New"/>
+                                <w:sz w:val="20"/>
+                                <w:szCs w:val="20"/>
+                              </w:rPr>
+                            </w:pPr>
+                            <w:r>
+                              <w:rPr>
+                                <w:rFonts w:ascii="Courier New" w:hAnsi="Courier New" w:cs="Courier New"/>
+                                <w:color w:val="17365D" w:themeColor="text2" w:themeShade="BF"/>
+                                <w:sz w:val="20"/>
+                                <w:szCs w:val="20"/>
+                              </w:rPr>
+                              <w:t>%{</w:t>
+                            </w:r>
+                            <w:r>
+                              <w:rPr>
+                                <w:rFonts w:ascii="Courier New" w:hAnsi="Courier New" w:cs="Courier New"/>
+                                <w:sz w:val="20"/>
+                                <w:szCs w:val="20"/>
+                              </w:rPr>
+                              <w:br/>
+                              <w:t xml:space="preserve">   </w:t>
+                            </w:r>
+                            <w:r>
+                              <w:rPr>
+                                <w:rFonts w:ascii="Courier New" w:hAnsi="Courier New" w:cs="Courier New"/>
+                                <w:color w:val="17365D" w:themeColor="text2" w:themeShade="BF"/>
+                                <w:sz w:val="20"/>
+                                <w:szCs w:val="20"/>
+                              </w:rPr>
+                              <w:t>[</w:t>
+                            </w:r>
+                            <w:r>
+                              <w:rPr>
+                                <w:rFonts w:ascii="Courier New" w:hAnsi="Courier New" w:cs="Courier New"/>
+                                <w:i/>
+                                <w:color w:val="948A54" w:themeColor="background2" w:themeShade="80"/>
+                                <w:sz w:val="20"/>
+                                <w:szCs w:val="20"/>
+                              </w:rPr>
+                              <w:t>Statements</w:t>
+                            </w:r>
+                            <w:r>
+                              <w:rPr>
+                                <w:rFonts w:ascii="Courier New" w:hAnsi="Courier New" w:cs="Courier New"/>
+                                <w:color w:val="17365D" w:themeColor="text2" w:themeShade="BF"/>
+                                <w:sz w:val="20"/>
+                                <w:szCs w:val="20"/>
+                              </w:rPr>
+                              <w:t>]</w:t>
+                            </w:r>
+                            <w:r>
+                              <w:rPr>
+                                <w:rFonts w:ascii="Courier New" w:hAnsi="Courier New" w:cs="Courier New"/>
+                                <w:sz w:val="20"/>
+                                <w:szCs w:val="20"/>
+                              </w:rPr>
+                              <w:t xml:space="preserve">: </w:t>
+                            </w:r>
+                            <w:r>
+                              <w:rPr>
+                                <w:rFonts w:ascii="Courier New" w:hAnsi="Courier New" w:cs="Courier New"/>
+                                <w:color w:val="548DD4" w:themeColor="text2" w:themeTint="99"/>
+                                <w:sz w:val="20"/>
+                                <w:szCs w:val="20"/>
+                              </w:rPr>
+                              <w:t>Value</w:t>
+                            </w:r>
+                            <w:r>
+                              <w:rPr>
+                                <w:rFonts w:ascii="Courier New" w:hAnsi="Courier New" w:cs="Courier New"/>
+                                <w:sz w:val="20"/>
+                                <w:szCs w:val="20"/>
+                              </w:rPr>
+                              <w:br/>
+                            </w:r>
+                            <w:r>
+                              <w:rPr>
+                                <w:rFonts w:ascii="Courier New" w:hAnsi="Courier New" w:cs="Courier New"/>
+                                <w:color w:val="17365D" w:themeColor="text2" w:themeShade="BF"/>
+                                <w:sz w:val="20"/>
+                                <w:szCs w:val="20"/>
+                              </w:rPr>
+                              <w:t xml:space="preserve"> }</w:t>
+                            </w:r>
+                          </w:p>
+                        </w:txbxContent>
+                      </wps:txbx>
+                      <wps:bodyPr rot="0" vert="horz" wrap="square" lIns="91440" tIns="45720" rIns="91440" bIns="45720" anchor="t" anchorCtr="0">
+                        <a:noAutofit/>
+                      </wps:bodyPr>
+                    </wps:wsp>
+                  </a:graphicData>
+                </a:graphic>
+              </wp:inline>
+            </w:drawing>
+          </mc:Choice>
+          <mc:Fallback>
+            <w:pict>
+              <v:shape id="Text Box 11" o:spid="_x0000_s1036" type="#_x0000_t202" style="width:468pt;height:45pt;visibility:visible;mso-wrap-style:square;mso-left-percent:-10001;mso-top-percent:-10001;mso-position-horizontal:absolute;mso-position-horizontal-relative:char;mso-position-vertical:absolute;mso-position-vertical-relative:line;mso-left-percent:-10001;mso-top-percent:-10001;v-text-anchor:top" o:gfxdata="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" fillcolor="#f2f2f2 [3052]" stroked="f">
+                <v:textbox>
+                  <w:txbxContent>
+                    <w:p>
+                      <w:pPr>
+                        <w:rPr>
+                          <w:rFonts w:ascii="Courier New" w:hAnsi="Courier New" w:cs="Courier New"/>
+                          <w:sz w:val="20"/>
+                          <w:szCs w:val="20"/>
+                        </w:rPr>
+                      </w:pPr>
+                      <w:r>
+                        <w:rPr>
+                          <w:rFonts w:ascii="Courier New" w:hAnsi="Courier New" w:cs="Courier New"/>
+                          <w:color w:val="17365D" w:themeColor="text2" w:themeShade="BF"/>
+                          <w:sz w:val="20"/>
+                          <w:szCs w:val="20"/>
+                        </w:rPr>
+                        <w:t>%{</w:t>
+                      </w:r>
+                      <w:r>
+                        <w:rPr>
+                          <w:rFonts w:ascii="Courier New" w:hAnsi="Courier New" w:cs="Courier New"/>
+                          <w:sz w:val="20"/>
+                          <w:szCs w:val="20"/>
+                        </w:rPr>
+                        <w:br/>
+                        <w:t xml:space="preserve">   </w:t>
+                      </w:r>
+                      <w:r>
+                        <w:rPr>
+                          <w:rFonts w:ascii="Courier New" w:hAnsi="Courier New" w:cs="Courier New"/>
+                          <w:color w:val="17365D" w:themeColor="text2" w:themeShade="BF"/>
+                          <w:sz w:val="20"/>
+                          <w:szCs w:val="20"/>
+                        </w:rPr>
+                        <w:t>[</w:t>
+                      </w:r>
+                      <w:r>
+                        <w:rPr>
+                          <w:rFonts w:ascii="Courier New" w:hAnsi="Courier New" w:cs="Courier New"/>
+                          <w:i/>
+                          <w:color w:val="948A54" w:themeColor="background2" w:themeShade="80"/>
+                          <w:sz w:val="20"/>
+                          <w:szCs w:val="20"/>
+                        </w:rPr>
+                        <w:t>Statements</w:t>
+                      </w:r>
+                      <w:r>
+                        <w:rPr>
+                          <w:rFonts w:ascii="Courier New" w:hAnsi="Courier New" w:cs="Courier New"/>
+                          <w:color w:val="17365D" w:themeColor="text2" w:themeShade="BF"/>
+                          <w:sz w:val="20"/>
+                          <w:szCs w:val="20"/>
+                        </w:rPr>
+                        <w:t>]</w:t>
+                      </w:r>
+                      <w:r>
+                        <w:rPr>
+                          <w:rFonts w:ascii="Courier New" w:hAnsi="Courier New" w:cs="Courier New"/>
+                          <w:sz w:val="20"/>
+                          <w:szCs w:val="20"/>
+                        </w:rPr>
+                        <w:t xml:space="preserve">: </w:t>
+                      </w:r>
+                      <w:r>
+                        <w:rPr>
+                          <w:rFonts w:ascii="Courier New" w:hAnsi="Courier New" w:cs="Courier New"/>
+                          <w:color w:val="548DD4" w:themeColor="text2" w:themeTint="99"/>
+                          <w:sz w:val="20"/>
+                          <w:szCs w:val="20"/>
+                        </w:rPr>
+                        <w:t>Value</w:t>
+                      </w:r>
+                      <w:r>
+                        <w:rPr>
+                          <w:rFonts w:ascii="Courier New" w:hAnsi="Courier New" w:cs="Courier New"/>
+                          <w:sz w:val="20"/>
+                          <w:szCs w:val="20"/>
+                        </w:rPr>
+                        <w:br/>
+                      </w:r>
+                      <w:r>
+                        <w:rPr>
+                          <w:rFonts w:ascii="Courier New" w:hAnsi="Courier New" w:cs="Courier New"/>
+                          <w:color w:val="17365D" w:themeColor="text2" w:themeShade="BF"/>
+                          <w:sz w:val="20"/>
+                          <w:szCs w:val="20"/>
+                        </w:rPr>
+                        <w:t xml:space="preserve"> }</w:t>
+                      </w:r>
+                    </w:p>
+                  </w:txbxContent>
+                </v:textbox>
+                <w10:anchorlock/>
+              </v:shape>
+            </w:pict>
+          </mc:Fallback>
+        </mc:AlternateContent>
+      </w:r>
+    </w:p>
+    <w:p>
+      <w:r>
+        <w:t>Lytescript allows for computed property names at the time of an object</w:t>
+      </w:r>
+      <w:r>
+        <w:t>’</w:t>
+      </w:r>
+      <w:r>
+        <w:t xml:space="preserve">s </w:t>
+      </w:r>
+      <w:r>
+        <w:t xml:space="preserve">initialization by </w:t>
+      </w:r>
+      <w:r>
+        <w:t>simpl</w:t>
+      </w:r>
+      <w:r>
+        <w:t xml:space="preserve">y </w:t>
+      </w:r>
+      <w:r>
+        <w:t>wrap</w:t>
+      </w:r>
+      <w:r>
+        <w:t>ping</w:t>
+      </w:r>
+      <w:r>
+        <w:t xml:space="preserve"> the statements in brackets</w:t>
+      </w:r>
+      <w:r>
+        <w:t>.</w:t>
+      </w:r>
+    </w:p>
+    <w:p>
+      <w:pPr>
+        <w:pStyle w:val="Heading2"/>
+      </w:pPr>
+      <w:r>
+        <w:t>Getters/Setters</w:t>
+      </w:r>
+    </w:p>
+    <w:p>
+      <w:r>
+        <w:rPr>
+          <w:noProof/>
+        </w:rPr>
+        <mc:AlternateContent>
+          <mc:Choice Requires="wps">
+            <w:drawing>
+              <wp:inline distT="0" distB="0" distL="0" distR="0" wp14:anchorId="72B549AC" wp14:editId="2FD8477E">
+                <wp:extent cx="5943600" cy="714375"/>
+                <wp:effectExtent l="0" t="0" r="0" b="9525"/>
+                <wp:docPr id="12" name="Text Box 12"/>
+                <wp:cNvGraphicFramePr>
+                  <a:graphicFrameLocks xmlns:a="http://schemas.openxmlformats.org/drawingml/2006/main"/>
+                </wp:cNvGraphicFramePr>
+                <a:graphic xmlns:a="http://schemas.openxmlformats.org/drawingml/2006/main">
+                  <a:graphicData uri="http://schemas.microsoft.com/office/word/2010/wordprocessingShape">
+                    <wps:wsp>
+                      <wps:cNvSpPr txBox="1">
+                        <a:spLocks noChangeArrowheads="1"/>
+                      </wps:cNvSpPr>
+                      <wps:spPr bwMode="auto">
+                        <a:xfrm>
+                          <a:off x="0" y="0"/>
+                          <a:ext cx="5943600" cy="714375"/>
+                        </a:xfrm>
+                        <a:prstGeom prst="rect">
+                          <a:avLst/>
+                        </a:prstGeom>
+                        <a:solidFill>
+                          <a:schemeClr val="bg1">
+                            <a:lumMod val="95000"/>
+                          </a:schemeClr>
+                        </a:solidFill>
+                        <a:ln w="9525">
+                          <a:noFill/>
+                          <a:miter lim="800000"/>
+                          <a:headEnd/>
+                          <a:tailEnd/>
+                        </a:ln>
+                      </wps:spPr>
+                      <wps:txbx>
+                        <w:txbxContent>
+                          <w:p>
+                            <w:pPr>
+                              <w:rPr>
+                                <w:rFonts w:ascii="Courier New" w:hAnsi="Courier New" w:cs="Courier New"/>
+                                <w:color w:val="548DD4" w:themeColor="text2" w:themeTint="99"/>
+                                <w:sz w:val="20"/>
+                                <w:szCs w:val="20"/>
+                              </w:rPr>
+                            </w:pPr>
+                            <w:r>
+                              <w:rPr>
+                                <w:rFonts w:ascii="Courier New" w:hAnsi="Courier New" w:cs="Courier New"/>
+                                <w:color w:val="17365D" w:themeColor="text2" w:themeShade="BF"/>
+                                <w:sz w:val="20"/>
+                                <w:szCs w:val="20"/>
+                              </w:rPr>
+                              <w:t>%{</w:t>
+                            </w:r>
+                            <w:r>
+                              <w:rPr>
+                                <w:rFonts w:ascii="Courier New" w:hAnsi="Courier New" w:cs="Courier New"/>
+                                <w:sz w:val="20"/>
+                                <w:szCs w:val="20"/>
+                              </w:rPr>
+                              <w:br/>
+                              <w:t xml:space="preserve">   </w:t>
+                            </w:r>
+                            <w:r>
+                              <w:rPr>
+                                <w:rFonts w:ascii="Courier New" w:hAnsi="Courier New" w:cs="Courier New"/>
+                                <w:color w:val="17365D" w:themeColor="text2" w:themeShade="BF"/>
+                                <w:sz w:val="20"/>
+                                <w:szCs w:val="20"/>
+                              </w:rPr>
+                              <w:t xml:space="preserve">&lt;- </w:t>
+                            </w:r>
+                            <w:r>
+                              <w:rPr>
+                                <w:rFonts w:ascii="Courier New" w:hAnsi="Courier New" w:cs="Courier New"/>
+                                <w:i/>
+                                <w:color w:val="17365D" w:themeColor="text2" w:themeShade="BF"/>
+                                <w:sz w:val="20"/>
+                                <w:szCs w:val="20"/>
+                              </w:rPr>
+                              <w:t>Getter</w:t>
+                            </w:r>
+                            <w:r>
+                              <w:rPr>
+                                <w:rFonts w:ascii="Courier New" w:hAnsi="Courier New" w:cs="Courier New"/>
+                                <w:sz w:val="20"/>
+                                <w:szCs w:val="20"/>
+                              </w:rPr>
+                              <w:t xml:space="preserve">: </w:t>
+                            </w:r>
+                            <w:r>
+                              <w:rPr>
+                                <w:rFonts w:ascii="Courier New" w:hAnsi="Courier New" w:cs="Courier New"/>
+                                <w:i/>
+                                <w:color w:val="948A54" w:themeColor="background2" w:themeShade="80"/>
+                                <w:sz w:val="20"/>
+                                <w:szCs w:val="20"/>
+                              </w:rPr>
+                              <w:t>Block</w:t>
+                            </w:r>
+                            <w:r>
+                              <w:rPr>
+                                <w:rFonts w:ascii="Courier New" w:hAnsi="Courier New" w:cs="Courier New"/>
+                                <w:sz w:val="20"/>
+                                <w:szCs w:val="20"/>
+                              </w:rPr>
+                              <w:t>,</w:t>
+                            </w:r>
+                            <w:r>
+                              <w:rPr>
+                                <w:rFonts w:ascii="Courier New" w:hAnsi="Courier New" w:cs="Courier New"/>
+                                <w:sz w:val="20"/>
+                                <w:szCs w:val="20"/>
+                              </w:rPr>
+                              <w:br/>
+                            </w:r>
+                            <w:r>
+                              <w:rPr>
+                                <w:rFonts w:ascii="Courier New" w:hAnsi="Courier New" w:cs="Courier New"/>
+                                <w:sz w:val="20"/>
+                                <w:szCs w:val="20"/>
+                              </w:rPr>
+                              <w:t xml:space="preserve">   </w:t>
+                            </w:r>
+                            <w:r>
+                              <w:rPr>
+                                <w:rFonts w:ascii="Courier New" w:hAnsi="Courier New" w:cs="Courier New"/>
+                                <w:color w:val="17365D" w:themeColor="text2" w:themeShade="BF"/>
+                                <w:sz w:val="20"/>
+                                <w:szCs w:val="20"/>
+                              </w:rPr>
+                              <w:t xml:space="preserve">-&gt; </w:t>
+                            </w:r>
+                            <w:r>
+                              <w:rPr>
+                                <w:rFonts w:ascii="Courier New" w:hAnsi="Courier New" w:cs="Courier New"/>
+                                <w:i/>
+                                <w:color w:val="17365D" w:themeColor="text2" w:themeShade="BF"/>
+                                <w:sz w:val="20"/>
+                                <w:szCs w:val="20"/>
+                              </w:rPr>
+                              <w:t>S</w:t>
+                            </w:r>
+                            <w:r>
+                              <w:rPr>
+                                <w:rFonts w:ascii="Courier New" w:hAnsi="Courier New" w:cs="Courier New"/>
+                                <w:i/>
+                                <w:color w:val="17365D" w:themeColor="text2" w:themeShade="BF"/>
+                                <w:sz w:val="20"/>
+                                <w:szCs w:val="20"/>
+                              </w:rPr>
+                              <w:t>etter</w:t>
+                            </w:r>
+                            <w:r>
+                              <w:rPr>
+                                <w:rFonts w:ascii="Courier New" w:hAnsi="Courier New" w:cs="Courier New"/>
+                                <w:sz w:val="20"/>
+                                <w:szCs w:val="20"/>
+                              </w:rPr>
+                              <w:t xml:space="preserve">: </w:t>
+                            </w:r>
+                            <w:r>
+                              <w:rPr>
+                                <w:rFonts w:ascii="Courier New" w:hAnsi="Courier New" w:cs="Courier New"/>
+                                <w:i/>
+                                <w:color w:val="948A54" w:themeColor="background2" w:themeShade="80"/>
+                                <w:sz w:val="20"/>
+                                <w:szCs w:val="20"/>
+                              </w:rPr>
+                              <w:t>Block</w:t>
+                            </w:r>
+                            <w:r>
+                              <w:rPr>
+                                <w:rFonts w:ascii="Courier New" w:hAnsi="Courier New" w:cs="Courier New"/>
+                                <w:sz w:val="20"/>
+                                <w:szCs w:val="20"/>
+                              </w:rPr>
+                              <w:br/>
+                            </w:r>
+                            <w:r>
+                              <w:rPr>
+                                <w:rFonts w:ascii="Courier New" w:hAnsi="Courier New" w:cs="Courier New"/>
+                                <w:color w:val="17365D" w:themeColor="text2" w:themeShade="BF"/>
+                                <w:sz w:val="20"/>
+                                <w:szCs w:val="20"/>
+                              </w:rPr>
+                              <w:t xml:space="preserve"> }</w:t>
+                            </w:r>
+                          </w:p>
+                        </w:txbxContent>
+                      </wps:txbx>
+                      <wps:bodyPr rot="0" vert="horz" wrap="square" lIns="91440" tIns="45720" rIns="91440" bIns="45720" anchor="t" anchorCtr="0">
+                        <a:noAutofit/>
+                      </wps:bodyPr>
+                    </wps:wsp>
+                  </a:graphicData>
+                </a:graphic>
+              </wp:inline>
+            </w:drawing>
+          </mc:Choice>
+          <mc:Fallback>
+            <w:pict>
+              <v:shape id="Text Box 12" o:spid="_x0000_s1037" type="#_x0000_t202" style="width:468pt;height:56.25pt;visibility:visible;mso-wrap-style:square;mso-left-percent:-10001;mso-top-percent:-10001;mso-position-horizontal:absolute;mso-position-horizontal-relative:char;mso-position-vertical:absolute;mso-position-vertical-relative:line;mso-left-percent:-10001;mso-top-percent:-10001;v-text-anchor:top" o:gfxdata="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" fillcolor="#f2f2f2 [3052]" stroked="f">
+                <v:textbox>
+                  <w:txbxContent>
+                    <w:p>
+                      <w:pPr>
+                        <w:rPr>
+                          <w:rFonts w:ascii="Courier New" w:hAnsi="Courier New" w:cs="Courier New"/>
+                          <w:color w:val="548DD4" w:themeColor="text2" w:themeTint="99"/>
+                          <w:sz w:val="20"/>
+                          <w:szCs w:val="20"/>
+                        </w:rPr>
+                      </w:pPr>
+                      <w:r>
+                        <w:rPr>
+                          <w:rFonts w:ascii="Courier New" w:hAnsi="Courier New" w:cs="Courier New"/>
+                          <w:color w:val="17365D" w:themeColor="text2" w:themeShade="BF"/>
+                          <w:sz w:val="20"/>
+                          <w:szCs w:val="20"/>
+                        </w:rPr>
+                        <w:t>%{</w:t>
+                      </w:r>
+                      <w:r>
+                        <w:rPr>
+                          <w:rFonts w:ascii="Courier New" w:hAnsi="Courier New" w:cs="Courier New"/>
+                          <w:sz w:val="20"/>
+                          <w:szCs w:val="20"/>
+                        </w:rPr>
+                        <w:br/>
+                        <w:t xml:space="preserve">   </w:t>
+                      </w:r>
+                      <w:r>
+                        <w:rPr>
+                          <w:rFonts w:ascii="Courier New" w:hAnsi="Courier New" w:cs="Courier New"/>
+                          <w:color w:val="17365D" w:themeColor="text2" w:themeShade="BF"/>
+                          <w:sz w:val="20"/>
+                          <w:szCs w:val="20"/>
+                        </w:rPr>
+                        <w:t xml:space="preserve">&lt;- </w:t>
+                      </w:r>
+                      <w:r>
+                        <w:rPr>
+                          <w:rFonts w:ascii="Courier New" w:hAnsi="Courier New" w:cs="Courier New"/>
+                          <w:i/>
+                          <w:color w:val="17365D" w:themeColor="text2" w:themeShade="BF"/>
+                          <w:sz w:val="20"/>
+                          <w:szCs w:val="20"/>
+                        </w:rPr>
+                        <w:t>Getter</w:t>
+                      </w:r>
+                      <w:r>
+                        <w:rPr>
+                          <w:rFonts w:ascii="Courier New" w:hAnsi="Courier New" w:cs="Courier New"/>
+                          <w:sz w:val="20"/>
+                          <w:szCs w:val="20"/>
+                        </w:rPr>
+                        <w:t xml:space="preserve">: </w:t>
+                      </w:r>
+                      <w:r>
+                        <w:rPr>
+                          <w:rFonts w:ascii="Courier New" w:hAnsi="Courier New" w:cs="Courier New"/>
+                          <w:i/>
+                          <w:color w:val="948A54" w:themeColor="background2" w:themeShade="80"/>
+                          <w:sz w:val="20"/>
+                          <w:szCs w:val="20"/>
+                        </w:rPr>
+                        <w:t>Block</w:t>
+                      </w:r>
+                      <w:r>
+                        <w:rPr>
+                          <w:rFonts w:ascii="Courier New" w:hAnsi="Courier New" w:cs="Courier New"/>
+                          <w:sz w:val="20"/>
+                          <w:szCs w:val="20"/>
+                        </w:rPr>
+                        <w:t>,</w:t>
+                      </w:r>
+                      <w:r>
+                        <w:rPr>
+                          <w:rFonts w:ascii="Courier New" w:hAnsi="Courier New" w:cs="Courier New"/>
+                          <w:sz w:val="20"/>
+                          <w:szCs w:val="20"/>
+                        </w:rPr>
+                        <w:br/>
+                      </w:r>
+                      <w:r>
+                        <w:rPr>
+                          <w:rFonts w:ascii="Courier New" w:hAnsi="Courier New" w:cs="Courier New"/>
+                          <w:sz w:val="20"/>
+                          <w:szCs w:val="20"/>
+                        </w:rPr>
+                        <w:t xml:space="preserve">   </w:t>
+                      </w:r>
+                      <w:r>
+                        <w:rPr>
+                          <w:rFonts w:ascii="Courier New" w:hAnsi="Courier New" w:cs="Courier New"/>
+                          <w:color w:val="17365D" w:themeColor="text2" w:themeShade="BF"/>
+                          <w:sz w:val="20"/>
+                          <w:szCs w:val="20"/>
+                        </w:rPr>
+                        <w:t xml:space="preserve">-&gt; </w:t>
+                      </w:r>
+                      <w:r>
+                        <w:rPr>
+                          <w:rFonts w:ascii="Courier New" w:hAnsi="Courier New" w:cs="Courier New"/>
+                          <w:i/>
+                          <w:color w:val="17365D" w:themeColor="text2" w:themeShade="BF"/>
+                          <w:sz w:val="20"/>
+                          <w:szCs w:val="20"/>
+                        </w:rPr>
+                        <w:t>S</w:t>
+                      </w:r>
+                      <w:r>
+                        <w:rPr>
+                          <w:rFonts w:ascii="Courier New" w:hAnsi="Courier New" w:cs="Courier New"/>
+                          <w:i/>
+                          <w:color w:val="17365D" w:themeColor="text2" w:themeShade="BF"/>
+                          <w:sz w:val="20"/>
+                          <w:szCs w:val="20"/>
+                        </w:rPr>
+                        <w:t>etter</w:t>
+                      </w:r>
+                      <w:r>
+                        <w:rPr>
+                          <w:rFonts w:ascii="Courier New" w:hAnsi="Courier New" w:cs="Courier New"/>
+                          <w:sz w:val="20"/>
+                          <w:szCs w:val="20"/>
+                        </w:rPr>
+                        <w:t xml:space="preserve">: </w:t>
+                      </w:r>
+                      <w:r>
+                        <w:rPr>
+                          <w:rFonts w:ascii="Courier New" w:hAnsi="Courier New" w:cs="Courier New"/>
+                          <w:i/>
+                          <w:color w:val="948A54" w:themeColor="background2" w:themeShade="80"/>
+                          <w:sz w:val="20"/>
+                          <w:szCs w:val="20"/>
+                        </w:rPr>
+                        <w:t>Block</w:t>
+                      </w:r>
+                      <w:r>
+                        <w:rPr>
+                          <w:rFonts w:ascii="Courier New" w:hAnsi="Courier New" w:cs="Courier New"/>
+                          <w:sz w:val="20"/>
+                          <w:szCs w:val="20"/>
+                        </w:rPr>
+                        <w:br/>
+                      </w:r>
+                      <w:r>
+                        <w:rPr>
+                          <w:rFonts w:ascii="Courier New" w:hAnsi="Courier New" w:cs="Courier New"/>
+                          <w:color w:val="17365D" w:themeColor="text2" w:themeShade="BF"/>
+                          <w:sz w:val="20"/>
+                          <w:szCs w:val="20"/>
+                        </w:rPr>
+                        <w:t xml:space="preserve"> }</w:t>
+                      </w:r>
+                    </w:p>
+                  </w:txbxContent>
+                </v:textbox>
+                <w10:anchorlock/>
+              </v:shape>
+            </w:pict>
+          </mc:Fallback>
+        </mc:AlternateContent>
+      </w:r>
+    </w:p>
+    <w:p>
+      <w:r>
+        <w:t xml:space="preserve">At the time of an object’s initialization, one can override the default getting/setting behavior of a property using a </w:t>
+      </w:r>
+      <w:r>
+        <w:t>getter/setter</w:t>
+      </w:r>
+      <w:r>
+        <w:t xml:space="preserve"> pair. Instead of getting/setting the objects properties directly, Lyte will invoke the block. In the case of a Getter it expects the block to push a value onto the stack whereas in the case of a Setter it expects the block to pop the new value off of the stack.</w:t>
+      </w:r>
       <w:bookmarkStart w:id="0" w:name="_GoBack"/>
       <w:bookmarkEnd w:id="0"/>
     </w:p>
@@ -15069,7 +15141,6 @@
         <w:pStyle w:val="Heading1"/>
       </w:pPr>
       <w:r>
-        <w:lastRenderedPageBreak/>
         <w:t>Type Coercion</w:t>
       </w:r>
     </w:p>
@@ -15078,13 +15149,8 @@
         <w:pStyle w:val="Heading1"/>
       </w:pPr>
       <w:r>
-        <w:t xml:space="preserve">Templates &amp; </w:t>
-      </w:r>
-      <w:proofErr w:type="spellStart"/>
-      <w:r>
-        <w:t>Mixins</w:t>
-      </w:r>
-      <w:proofErr w:type="spellEnd"/>
+        <w:t>Templates &amp; Mixins</w:t>
+      </w:r>
     </w:p>
     <w:p>
       <w:pPr>
@@ -15173,7 +15239,7 @@
           <w:rPr>
             <w:noProof/>
           </w:rPr>
-          <w:t>6</w:t>
+          <w:t>8</w:t>
         </w:r>
         <w:r>
           <w:rPr>
@@ -15449,6 +15515,7 @@
   <w:style w:type="character" w:default="1" w:styleId="DefaultParagraphFont">
     <w:name w:val="Default Paragraph Font"/>
     <w:uiPriority w:val="1"/>
+    <w:semiHidden/>
     <w:unhideWhenUsed/>
   </w:style>
   <w:style w:type="table" w:default="1" w:styleId="TableNormal">
@@ -15863,6 +15930,7 @@
   <w:style w:type="character" w:default="1" w:styleId="DefaultParagraphFont">
     <w:name w:val="Default Paragraph Font"/>
     <w:uiPriority w:val="1"/>
+    <w:semiHidden/>
     <w:unhideWhenUsed/>
   </w:style>
   <w:style w:type="table" w:default="1" w:styleId="TableNormal">

</xml_diff>